<commit_message>
lectura guias 10-01, 10-10
</commit_message>
<xml_diff>
--- a/fuentes/contenidos/grado10/guion01/Guia_Didactica_CN_10_01_CO.docx
+++ b/fuentes/contenidos/grado10/guion01/Guia_Didactica_CN_10_01_CO.docx
@@ -31,67 +31,16 @@
         <w:rPr>
           <w:rFonts w:ascii="Arial Unicode MS" w:eastAsia="Arial Unicode MS" w:hAnsi="Arial Unicode MS" w:cs="Arial Unicode MS"/>
           <w:b/>
-        </w:rPr>
-      </w:pPr>
-      <w:r>
-        <w:rPr>
-          <w:rFonts w:ascii="Arial Unicode MS" w:eastAsia="Arial Unicode MS" w:hAnsi="Arial Unicode MS" w:cs="Arial Unicode MS"/>
-          <w:b/>
-        </w:rPr>
-        <w:t>Entorno</w:t>
-      </w:r>
-      <w:r>
-        <w:rPr>
-          <w:rFonts w:ascii="Arial Unicode MS" w:eastAsia="Arial Unicode MS" w:hAnsi="Arial Unicode MS" w:cs="Arial Unicode MS"/>
-          <w:b/>
-        </w:rPr>
-        <w:t>: Ci</w:t>
-      </w:r>
-      <w:r>
-        <w:rPr>
-          <w:rFonts w:ascii="Arial Unicode MS" w:eastAsia="Arial Unicode MS" w:hAnsi="Arial Unicode MS" w:cs="Arial Unicode MS"/>
-          <w:b/>
-        </w:rPr>
-        <w:t>encia</w:t>
-      </w:r>
-      <w:r>
-        <w:rPr>
-          <w:rFonts w:ascii="Arial Unicode MS" w:eastAsia="Arial Unicode MS" w:hAnsi="Arial Unicode MS" w:cs="Arial Unicode MS"/>
-          <w:b/>
-        </w:rPr>
-        <w:t>, p</w:t>
-      </w:r>
-      <w:r>
-        <w:rPr>
-          <w:rFonts w:ascii="Arial Unicode MS" w:eastAsia="Arial Unicode MS" w:hAnsi="Arial Unicode MS" w:cs="Arial Unicode MS"/>
-          <w:b/>
-        </w:rPr>
-        <w:t>rocesos físicos y químicos</w:t>
-      </w:r>
-    </w:p>
-    <w:p>
-      <w:pPr>
-        <w:spacing w:after="0"/>
-        <w:rPr>
-          <w:rFonts w:ascii="Arial Unicode MS" w:eastAsia="Arial Unicode MS" w:hAnsi="Arial Unicode MS" w:cs="Arial Unicode MS"/>
-          <w:b/>
-        </w:rPr>
-      </w:pPr>
-    </w:p>
-    <w:p>
-      <w:pPr>
-        <w:spacing w:after="0"/>
-        <w:rPr>
-          <w:rFonts w:ascii="Arial Unicode MS" w:eastAsia="Arial Unicode MS" w:hAnsi="Arial Unicode MS" w:cs="Arial Unicode MS"/>
-          <w:b/>
-        </w:rPr>
-      </w:pPr>
-      <w:r>
-        <w:rPr>
-          <w:rFonts w:ascii="Arial Unicode MS" w:eastAsia="Arial Unicode MS" w:hAnsi="Arial Unicode MS" w:cs="Arial Unicode MS"/>
-          <w:b/>
-        </w:rPr>
-        <w:t>Estándares</w:t>
+          <w:color w:val="FF0000"/>
+        </w:rPr>
+      </w:pPr>
+      <w:r>
+        <w:rPr>
+          <w:rFonts w:ascii="Arial Unicode MS" w:eastAsia="Arial Unicode MS" w:hAnsi="Arial Unicode MS" w:cs="Arial Unicode MS"/>
+          <w:b/>
+          <w:color w:val="FF0000"/>
+        </w:rPr>
+        <w:t>(Objetivos)</w:t>
       </w:r>
     </w:p>
     <w:p>
@@ -106,43 +55,19 @@
         <w:rPr>
           <w:rFonts w:ascii="Arial Unicode MS" w:eastAsia="Arial Unicode MS" w:hAnsi="Arial Unicode MS" w:cs="Arial Unicode MS"/>
         </w:rPr>
-        <w:t xml:space="preserve">Esta unidad introductoria a la ciencia y al trabajo científico en el entorno físico, comprendiendo los procesos físicos y químicos está relacionada con </w:t>
-      </w:r>
-      <w:r>
-        <w:rPr>
-          <w:rFonts w:ascii="Arial Unicode MS" w:eastAsia="Arial Unicode MS" w:hAnsi="Arial Unicode MS" w:cs="Arial Unicode MS"/>
-        </w:rPr>
-        <w:t>la forma en que los estudiantes se aproximan al conocimiento como científico-a natural, más que al manejo de conocimientos inmerso en los estándares</w:t>
-      </w:r>
-      <w:r>
-        <w:rPr>
-          <w:rFonts w:ascii="Arial Unicode MS" w:eastAsia="Arial Unicode MS" w:hAnsi="Arial Unicode MS" w:cs="Arial Unicode MS"/>
-        </w:rPr>
-        <w:t xml:space="preserve">.  Estas metas de acercamiento al conocimiento propio de las ciencias naturales son transversales en todos los grados de escolaridad, sin embargo, para la presente unidad se particularizan para grado décimo y undécimo. </w:t>
-      </w:r>
-    </w:p>
-    <w:p>
-      <w:pPr>
-        <w:spacing w:after="0"/>
-        <w:jc w:val="both"/>
-        <w:rPr>
-          <w:rFonts w:ascii="Arial Unicode MS" w:eastAsia="Arial Unicode MS" w:hAnsi="Arial Unicode MS" w:cs="Arial Unicode MS"/>
-        </w:rPr>
-      </w:pPr>
-    </w:p>
-    <w:p>
-      <w:pPr>
-        <w:spacing w:after="0"/>
-        <w:jc w:val="both"/>
-        <w:rPr>
-          <w:rFonts w:ascii="Arial Unicode MS" w:eastAsia="Arial Unicode MS" w:hAnsi="Arial Unicode MS" w:cs="Arial Unicode MS"/>
-        </w:rPr>
-      </w:pPr>
-      <w:r>
-        <w:rPr>
-          <w:rFonts w:ascii="Arial Unicode MS" w:eastAsia="Arial Unicode MS" w:hAnsi="Arial Unicode MS" w:cs="Arial Unicode MS"/>
-        </w:rPr>
-        <w:t>Tal y como lo plantea el Ministerio de Educación Nacional los estudiantes se aproximan al conocimiento de la física y la química cuando:</w:t>
+        <w:t>Tal y como lo plantea el Mini</w:t>
+      </w:r>
+      <w:r>
+        <w:rPr>
+          <w:rFonts w:ascii="Arial Unicode MS" w:eastAsia="Arial Unicode MS" w:hAnsi="Arial Unicode MS" w:cs="Arial Unicode MS"/>
+        </w:rPr>
+        <w:t>sterio de Educación Nacional el estudiante</w:t>
+      </w:r>
+      <w:r>
+        <w:rPr>
+          <w:rFonts w:ascii="Arial Unicode MS" w:eastAsia="Arial Unicode MS" w:hAnsi="Arial Unicode MS" w:cs="Arial Unicode MS"/>
+        </w:rPr>
+        <w:t xml:space="preserve"> se aproximan al conocimiento de la física y la química cuando:</w:t>
       </w:r>
     </w:p>
     <w:p>
@@ -171,7 +96,7 @@
         <w:rPr>
           <w:rFonts w:ascii="Arial Unicode MS" w:eastAsia="Arial Unicode MS" w:hAnsi="Arial Unicode MS" w:cs="Arial Unicode MS"/>
         </w:rPr>
-        <w:t>Observa y formula</w:t>
+        <w:t>Observo y formulo</w:t>
       </w:r>
       <w:r>
         <w:rPr>
@@ -197,7 +122,7 @@
         <w:rPr>
           <w:rFonts w:ascii="Arial Unicode MS" w:eastAsia="Arial Unicode MS" w:hAnsi="Arial Unicode MS" w:cs="Arial Unicode MS"/>
         </w:rPr>
-        <w:t>Identifica</w:t>
+        <w:t>Identifico</w:t>
       </w:r>
       <w:r>
         <w:rPr>
@@ -223,7 +148,7 @@
         <w:rPr>
           <w:rFonts w:ascii="Arial Unicode MS" w:eastAsia="Arial Unicode MS" w:hAnsi="Arial Unicode MS" w:cs="Arial Unicode MS"/>
         </w:rPr>
-        <w:t>Propone</w:t>
+        <w:t>Propongo</w:t>
       </w:r>
       <w:r>
         <w:rPr>
@@ -235,7 +160,13 @@
         <w:rPr>
           <w:rFonts w:ascii="Arial Unicode MS" w:eastAsia="Arial Unicode MS" w:hAnsi="Arial Unicode MS" w:cs="Arial Unicode MS"/>
         </w:rPr>
-        <w:t xml:space="preserve">sus </w:t>
+        <w:t>mis</w:t>
+      </w:r>
+      <w:r>
+        <w:rPr>
+          <w:rFonts w:ascii="Arial Unicode MS" w:eastAsia="Arial Unicode MS" w:hAnsi="Arial Unicode MS" w:cs="Arial Unicode MS"/>
+        </w:rPr>
+        <w:t xml:space="preserve"> </w:t>
       </w:r>
       <w:r>
         <w:rPr>
@@ -261,7 +192,7 @@
         <w:rPr>
           <w:rFonts w:ascii="Arial Unicode MS" w:eastAsia="Arial Unicode MS" w:hAnsi="Arial Unicode MS" w:cs="Arial Unicode MS"/>
         </w:rPr>
-        <w:t>Registra sus</w:t>
+        <w:t>Registro mis</w:t>
       </w:r>
       <w:r>
         <w:rPr>
@@ -299,27 +230,13 @@
         <w:rPr>
           <w:rFonts w:ascii="Arial Unicode MS" w:eastAsia="Arial Unicode MS" w:hAnsi="Arial Unicode MS" w:cs="Arial Unicode MS"/>
         </w:rPr>
-        <w:t>Establece</w:t>
-      </w:r>
-      <w:r>
-        <w:rPr>
-          <w:rFonts w:ascii="Arial Unicode MS" w:eastAsia="Arial Unicode MS" w:hAnsi="Arial Unicode MS" w:cs="Arial Unicode MS"/>
-        </w:rPr>
-        <w:t xml:space="preserve"> relaciones causales y </w:t>
-      </w:r>
-      <w:proofErr w:type="spellStart"/>
-      <w:r>
-        <w:rPr>
-          <w:rFonts w:ascii="Arial Unicode MS" w:eastAsia="Arial Unicode MS" w:hAnsi="Arial Unicode MS" w:cs="Arial Unicode MS"/>
-        </w:rPr>
-        <w:t>multicausales</w:t>
-      </w:r>
-      <w:proofErr w:type="spellEnd"/>
-      <w:r>
-        <w:rPr>
-          <w:rFonts w:ascii="Arial Unicode MS" w:eastAsia="Arial Unicode MS" w:hAnsi="Arial Unicode MS" w:cs="Arial Unicode MS"/>
-        </w:rPr>
-        <w:t xml:space="preserve"> entre los datos recopilados. </w:t>
+        <w:t>Establezco</w:t>
+      </w:r>
+      <w:r>
+        <w:rPr>
+          <w:rFonts w:ascii="Arial Unicode MS" w:eastAsia="Arial Unicode MS" w:hAnsi="Arial Unicode MS" w:cs="Arial Unicode MS"/>
+        </w:rPr>
+        <w:t xml:space="preserve"> relaciones causales y multicausales entre los datos recopilados. </w:t>
       </w:r>
     </w:p>
     <w:p>
@@ -339,7 +256,7 @@
         <w:rPr>
           <w:rFonts w:ascii="Arial Unicode MS" w:eastAsia="Arial Unicode MS" w:hAnsi="Arial Unicode MS" w:cs="Arial Unicode MS"/>
         </w:rPr>
-        <w:t>Relaciona</w:t>
+        <w:t>Relaciono</w:t>
       </w:r>
       <w:r>
         <w:rPr>
@@ -351,7 +268,7 @@
         <w:rPr>
           <w:rFonts w:ascii="Arial Unicode MS" w:eastAsia="Arial Unicode MS" w:hAnsi="Arial Unicode MS" w:cs="Arial Unicode MS"/>
         </w:rPr>
-        <w:t>sus</w:t>
+        <w:t>los</w:t>
       </w:r>
       <w:r>
         <w:rPr>
@@ -377,7 +294,13 @@
         <w:rPr>
           <w:rFonts w:ascii="Arial Unicode MS" w:eastAsia="Arial Unicode MS" w:hAnsi="Arial Unicode MS" w:cs="Arial Unicode MS"/>
         </w:rPr>
-        <w:t>Concluye a partir</w:t>
+        <w:t>Concluyo</w:t>
+      </w:r>
+      <w:r>
+        <w:rPr>
+          <w:rFonts w:ascii="Arial Unicode MS" w:eastAsia="Arial Unicode MS" w:hAnsi="Arial Unicode MS" w:cs="Arial Unicode MS"/>
+        </w:rPr>
+        <w:t xml:space="preserve"> a partir</w:t>
       </w:r>
       <w:r>
         <w:rPr>
@@ -389,7 +312,13 @@
         <w:rPr>
           <w:rFonts w:ascii="Arial Unicode MS" w:eastAsia="Arial Unicode MS" w:hAnsi="Arial Unicode MS" w:cs="Arial Unicode MS"/>
         </w:rPr>
-        <w:t>de los experimentos que realiza</w:t>
+        <w:t>de l</w:t>
+      </w:r>
+      <w:r>
+        <w:rPr>
+          <w:rFonts w:ascii="Arial Unicode MS" w:eastAsia="Arial Unicode MS" w:hAnsi="Arial Unicode MS" w:cs="Arial Unicode MS"/>
+        </w:rPr>
+        <w:t>os experimentos que realizo</w:t>
       </w:r>
       <w:r>
         <w:rPr>
@@ -415,14 +344,32 @@
         <w:rPr>
           <w:rFonts w:ascii="Arial Unicode MS" w:eastAsia="Arial Unicode MS" w:hAnsi="Arial Unicode MS" w:cs="Arial Unicode MS"/>
           <w:b/>
-        </w:rPr>
-      </w:pPr>
-      <w:r>
-        <w:rPr>
-          <w:rFonts w:ascii="Arial Unicode MS" w:eastAsia="Arial Unicode MS" w:hAnsi="Arial Unicode MS" w:cs="Arial Unicode MS"/>
-          <w:b/>
+          <w:color w:val="FF0000"/>
+        </w:rPr>
+      </w:pPr>
+      <w:r>
+        <w:rPr>
+          <w:rFonts w:ascii="Arial Unicode MS" w:eastAsia="Arial Unicode MS" w:hAnsi="Arial Unicode MS" w:cs="Arial Unicode MS"/>
+          <w:b/>
+          <w:color w:val="FF0000"/>
+        </w:rPr>
+        <w:t>(</w:t>
+      </w:r>
+      <w:r>
+        <w:rPr>
+          <w:rFonts w:ascii="Arial Unicode MS" w:eastAsia="Arial Unicode MS" w:hAnsi="Arial Unicode MS" w:cs="Arial Unicode MS"/>
+          <w:b/>
+          <w:color w:val="FF0000"/>
         </w:rPr>
         <w:t>Competencias</w:t>
+      </w:r>
+      <w:r>
+        <w:rPr>
+          <w:rFonts w:ascii="Arial Unicode MS" w:eastAsia="Arial Unicode MS" w:hAnsi="Arial Unicode MS" w:cs="Arial Unicode MS"/>
+          <w:b/>
+          <w:color w:val="FF0000"/>
+        </w:rPr>
+        <w:t>)</w:t>
       </w:r>
     </w:p>
     <w:p>
@@ -518,14 +465,7 @@
         <w:rPr>
           <w:rFonts w:ascii="Arial Unicode MS" w:eastAsia="Arial Unicode MS" w:hAnsi="Arial Unicode MS" w:cs="Arial Unicode MS"/>
         </w:rPr>
-        <w:lastRenderedPageBreak/>
-        <w:t>Interpretar</w:t>
-      </w:r>
-      <w:r>
-        <w:rPr>
-          <w:rFonts w:ascii="Arial Unicode MS" w:eastAsia="Arial Unicode MS" w:hAnsi="Arial Unicode MS" w:cs="Arial Unicode MS"/>
-        </w:rPr>
-        <w:t xml:space="preserve"> los resultados teniendo en cuenta el orden de </w:t>
+        <w:t xml:space="preserve">Interpretar los resultados teniendo en cuenta el orden de </w:t>
       </w:r>
       <w:r>
         <w:rPr>
@@ -551,19 +491,7 @@
         <w:rPr>
           <w:rFonts w:ascii="Arial Unicode MS" w:eastAsia="Arial Unicode MS" w:hAnsi="Arial Unicode MS" w:cs="Arial Unicode MS"/>
         </w:rPr>
-        <w:t>C</w:t>
-      </w:r>
-      <w:r>
-        <w:rPr>
-          <w:rFonts w:ascii="Arial Unicode MS" w:eastAsia="Arial Unicode MS" w:hAnsi="Arial Unicode MS" w:cs="Arial Unicode MS"/>
-        </w:rPr>
-        <w:t>omunicar</w:t>
-      </w:r>
-      <w:r>
-        <w:rPr>
-          <w:rFonts w:ascii="Arial Unicode MS" w:eastAsia="Arial Unicode MS" w:hAnsi="Arial Unicode MS" w:cs="Arial Unicode MS"/>
-        </w:rPr>
-        <w:t xml:space="preserve"> el proceso de indagación y los resultados, utilizando gráficas, tablas, ecuaciones aritméticas y algebraicas. </w:t>
+        <w:t xml:space="preserve">Comunicar el proceso de indagación y los resultados, utilizando gráficas, tablas, ecuaciones aritméticas y algebraicas. </w:t>
       </w:r>
     </w:p>
     <w:p>
@@ -583,19 +511,19 @@
         <w:rPr>
           <w:rFonts w:ascii="Arial Unicode MS" w:eastAsia="Arial Unicode MS" w:hAnsi="Arial Unicode MS" w:cs="Arial Unicode MS"/>
         </w:rPr>
-        <w:t>Rela</w:t>
-      </w:r>
-      <w:r>
-        <w:rPr>
-          <w:rFonts w:ascii="Arial Unicode MS" w:eastAsia="Arial Unicode MS" w:hAnsi="Arial Unicode MS" w:cs="Arial Unicode MS"/>
-        </w:rPr>
-        <w:t>cionar</w:t>
-      </w:r>
-      <w:r>
-        <w:rPr>
-          <w:rFonts w:ascii="Arial Unicode MS" w:eastAsia="Arial Unicode MS" w:hAnsi="Arial Unicode MS" w:cs="Arial Unicode MS"/>
-        </w:rPr>
-        <w:t xml:space="preserve"> mis conclusiones con las presentadas por otros autores y formulo nuevas preguntas. </w:t>
+        <w:t>Relacionar mis conclusiones con las present</w:t>
+      </w:r>
+      <w:r>
+        <w:rPr>
+          <w:rFonts w:ascii="Arial Unicode MS" w:eastAsia="Arial Unicode MS" w:hAnsi="Arial Unicode MS" w:cs="Arial Unicode MS"/>
+        </w:rPr>
+        <w:t>adas por otros autores para formular</w:t>
+      </w:r>
+      <w:r>
+        <w:rPr>
+          <w:rFonts w:ascii="Arial Unicode MS" w:eastAsia="Arial Unicode MS" w:hAnsi="Arial Unicode MS" w:cs="Arial Unicode MS"/>
+        </w:rPr>
+        <w:t xml:space="preserve"> nuevas preguntas. </w:t>
       </w:r>
     </w:p>
     <w:p>
@@ -615,43 +543,7 @@
         <w:rPr>
           <w:rFonts w:ascii="Arial Unicode MS" w:eastAsia="Arial Unicode MS" w:hAnsi="Arial Unicode MS" w:cs="Arial Unicode MS"/>
         </w:rPr>
-        <w:t>Buscar</w:t>
-      </w:r>
-      <w:r>
-        <w:rPr>
-          <w:rFonts w:ascii="Arial Unicode MS" w:eastAsia="Arial Unicode MS" w:hAnsi="Arial Unicode MS" w:cs="Arial Unicode MS"/>
-        </w:rPr>
-        <w:t xml:space="preserve"> informaci</w:t>
-      </w:r>
-      <w:r>
-        <w:rPr>
-          <w:rFonts w:ascii="Arial Unicode MS" w:eastAsia="Arial Unicode MS" w:hAnsi="Arial Unicode MS" w:cs="Arial Unicode MS"/>
-        </w:rPr>
-        <w:t>ón en diferentes fuentes, escoger</w:t>
-      </w:r>
-      <w:r>
-        <w:rPr>
-          <w:rFonts w:ascii="Arial Unicode MS" w:eastAsia="Arial Unicode MS" w:hAnsi="Arial Unicode MS" w:cs="Arial Unicode MS"/>
-        </w:rPr>
-        <w:t xml:space="preserve"> la pertinente y </w:t>
-      </w:r>
-      <w:r>
-        <w:rPr>
-          <w:rFonts w:ascii="Arial Unicode MS" w:eastAsia="Arial Unicode MS" w:hAnsi="Arial Unicode MS" w:cs="Arial Unicode MS"/>
-        </w:rPr>
-        <w:t>dar</w:t>
-      </w:r>
-      <w:r>
-        <w:rPr>
-          <w:rFonts w:ascii="Arial Unicode MS" w:eastAsia="Arial Unicode MS" w:hAnsi="Arial Unicode MS" w:cs="Arial Unicode MS"/>
-        </w:rPr>
-        <w:t xml:space="preserve"> el crédito correspondiente</w:t>
-      </w:r>
-      <w:r>
-        <w:rPr>
-          <w:rFonts w:ascii="Arial Unicode MS" w:eastAsia="Arial Unicode MS" w:hAnsi="Arial Unicode MS" w:cs="Arial Unicode MS"/>
-        </w:rPr>
-        <w:t xml:space="preserve">, valorando los trabajos previos que han realizado los académicos e investigadores en las diferentes disciplinas científicas. </w:t>
+        <w:t xml:space="preserve">Buscar información en diferentes fuentes, escoger la pertinente y dar el crédito correspondiente, valorando los trabajos previos que han realizado los académicos e investigadores en las diferentes disciplinas científicas. </w:t>
       </w:r>
     </w:p>
     <w:p>
@@ -671,13 +563,50 @@
         <w:rPr>
           <w:rFonts w:ascii="Arial Unicode MS" w:eastAsia="Arial Unicode MS" w:hAnsi="Arial Unicode MS" w:cs="Arial Unicode MS"/>
         </w:rPr>
-        <w:t>Realiza mediciones utilizando las escalas adecuadas y las expres</w:t>
-      </w:r>
-      <w:r>
-        <w:rPr>
-          <w:rFonts w:ascii="Arial Unicode MS" w:eastAsia="Arial Unicode MS" w:hAnsi="Arial Unicode MS" w:cs="Arial Unicode MS"/>
-        </w:rPr>
-        <w:t>a en diferentes unidades según se</w:t>
+        <w:lastRenderedPageBreak/>
+        <w:t>Realiza</w:t>
+      </w:r>
+      <w:r>
+        <w:rPr>
+          <w:rFonts w:ascii="Arial Unicode MS" w:eastAsia="Arial Unicode MS" w:hAnsi="Arial Unicode MS" w:cs="Arial Unicode MS"/>
+        </w:rPr>
+        <w:t>r</w:t>
+      </w:r>
+      <w:r>
+        <w:rPr>
+          <w:rFonts w:ascii="Arial Unicode MS" w:eastAsia="Arial Unicode MS" w:hAnsi="Arial Unicode MS" w:cs="Arial Unicode MS"/>
+        </w:rPr>
+        <w:t xml:space="preserve"> mediciones utiliza</w:t>
+      </w:r>
+      <w:r>
+        <w:rPr>
+          <w:rFonts w:ascii="Arial Unicode MS" w:eastAsia="Arial Unicode MS" w:hAnsi="Arial Unicode MS" w:cs="Arial Unicode MS"/>
+        </w:rPr>
+        <w:t xml:space="preserve">ndo las escalas adecuadas y </w:t>
+      </w:r>
+      <w:r>
+        <w:rPr>
+          <w:rFonts w:ascii="Arial Unicode MS" w:eastAsia="Arial Unicode MS" w:hAnsi="Arial Unicode MS" w:cs="Arial Unicode MS"/>
+        </w:rPr>
+        <w:t>expres</w:t>
+      </w:r>
+      <w:r>
+        <w:rPr>
+          <w:rFonts w:ascii="Arial Unicode MS" w:eastAsia="Arial Unicode MS" w:hAnsi="Arial Unicode MS" w:cs="Arial Unicode MS"/>
+        </w:rPr>
+        <w:t>a</w:t>
+      </w:r>
+      <w:r>
+        <w:rPr>
+          <w:rFonts w:ascii="Arial Unicode MS" w:eastAsia="Arial Unicode MS" w:hAnsi="Arial Unicode MS" w:cs="Arial Unicode MS"/>
+        </w:rPr>
+        <w:t>rlas</w:t>
+      </w:r>
+      <w:r>
+        <w:rPr>
+          <w:rFonts w:ascii="Arial Unicode MS" w:eastAsia="Arial Unicode MS" w:hAnsi="Arial Unicode MS" w:cs="Arial Unicode MS"/>
+        </w:rPr>
+        <w:t xml:space="preserve"> en diferentes unidades según se</w:t>
       </w:r>
       <w:r>
         <w:rPr>
@@ -702,15 +631,33 @@
         <w:rPr>
           <w:rFonts w:ascii="Arial Unicode MS" w:eastAsia="Arial Unicode MS" w:hAnsi="Arial Unicode MS" w:cs="Arial Unicode MS"/>
           <w:b/>
-        </w:rPr>
-      </w:pPr>
-      <w:r>
-        <w:rPr>
-          <w:rFonts w:ascii="Arial Unicode MS" w:eastAsia="Arial Unicode MS" w:hAnsi="Arial Unicode MS" w:cs="Arial Unicode MS"/>
-          <w:b/>
+          <w:color w:val="FF0000"/>
+        </w:rPr>
+      </w:pPr>
+      <w:r>
+        <w:rPr>
+          <w:rFonts w:ascii="Arial Unicode MS" w:eastAsia="Arial Unicode MS" w:hAnsi="Arial Unicode MS" w:cs="Arial Unicode MS"/>
+          <w:b/>
+          <w:color w:val="FF0000"/>
+        </w:rPr>
+        <w:t>(</w:t>
+      </w:r>
+      <w:r>
+        <w:rPr>
+          <w:rFonts w:ascii="Arial Unicode MS" w:eastAsia="Arial Unicode MS" w:hAnsi="Arial Unicode MS" w:cs="Arial Unicode MS"/>
+          <w:b/>
+          <w:color w:val="FF0000"/>
         </w:rPr>
         <w:t>Estrategia didáctica</w:t>
       </w:r>
+      <w:r>
+        <w:rPr>
+          <w:rFonts w:ascii="Arial Unicode MS" w:eastAsia="Arial Unicode MS" w:hAnsi="Arial Unicode MS" w:cs="Arial Unicode MS"/>
+          <w:b/>
+          <w:color w:val="FF0000"/>
+        </w:rPr>
+        <w:t>)</w:t>
+      </w:r>
     </w:p>
     <w:p>
       <w:pPr>
@@ -723,7 +670,7 @@
     </w:p>
     <w:p>
       <w:pPr>
-        <w:pStyle w:val="normal0"/>
+        <w:pStyle w:val="Normal1"/>
         <w:shd w:val="clear" w:color="auto" w:fill="FFFFFF"/>
         <w:spacing w:before="0" w:beforeAutospacing="0" w:after="0" w:afterAutospacing="0" w:line="270" w:lineRule="atLeast"/>
         <w:jc w:val="both"/>
@@ -741,61 +688,39 @@
           <w:sz w:val="22"/>
           <w:szCs w:val="22"/>
         </w:rPr>
-        <w:t>A lo largo de la historia, se han realizado un gran número de descubrimientos que han representado grandes avances para la humanidad en la comprensión de nuestro entorno: el descubrimiento de las leyes de la gravedad, el estudio de las estrellas, el análisis del metabolismo de los seres vivos, etc. Todos estos descubrimientos son aport</w:t>
-      </w:r>
-      <w:r>
-        <w:rPr>
-          <w:rFonts w:ascii="Arial Unicode MS" w:eastAsia="Arial Unicode MS" w:hAnsi="Arial Unicode MS" w:cs="Arial Unicode MS"/>
-          <w:color w:val="333333"/>
-          <w:sz w:val="22"/>
-          <w:szCs w:val="22"/>
-        </w:rPr>
-        <w:t xml:space="preserve">es </w:t>
-      </w:r>
-      <w:r>
-        <w:rPr>
-          <w:rFonts w:ascii="Arial Unicode MS" w:eastAsia="Arial Unicode MS" w:hAnsi="Arial Unicode MS" w:cs="Arial Unicode MS"/>
-          <w:color w:val="333333"/>
-          <w:sz w:val="22"/>
-          <w:szCs w:val="22"/>
-        </w:rPr>
-        <w:t>de la</w:t>
-      </w:r>
-      <w:r>
-        <w:rPr>
-          <w:rStyle w:val="apple-converted-space"/>
-          <w:rFonts w:ascii="Arial Unicode MS" w:eastAsia="Arial Unicode MS" w:hAnsi="Arial Unicode MS" w:cs="Arial Unicode MS"/>
-          <w:color w:val="333333"/>
-          <w:sz w:val="22"/>
-          <w:szCs w:val="22"/>
-        </w:rPr>
-        <w:t> </w:t>
-      </w:r>
-      <w:r>
-        <w:rPr>
-          <w:rStyle w:val="negrita"/>
-          <w:rFonts w:ascii="Arial Unicode MS" w:eastAsia="Arial Unicode MS" w:hAnsi="Arial Unicode MS" w:cs="Arial Unicode MS"/>
-          <w:b/>
-          <w:bCs/>
-          <w:color w:val="333333"/>
-          <w:sz w:val="22"/>
-          <w:szCs w:val="22"/>
-        </w:rPr>
-        <w:t>ciencia</w:t>
-      </w:r>
-      <w:r>
-        <w:rPr>
-          <w:rFonts w:ascii="Arial Unicode MS" w:eastAsia="Arial Unicode MS" w:hAnsi="Arial Unicode MS" w:cs="Arial Unicode MS"/>
-          <w:color w:val="333333"/>
-          <w:sz w:val="22"/>
-          <w:szCs w:val="22"/>
-        </w:rPr>
-        <w:t>, una disciplina vital para entender la naturaleza y lo que nos rodea.</w:t>
-      </w:r>
-    </w:p>
-    <w:p>
-      <w:pPr>
-        <w:pStyle w:val="normal0"/>
+        <w:t>Ciertos descubrimientos</w:t>
+      </w:r>
+      <w:r>
+        <w:rPr>
+          <w:rFonts w:ascii="Arial Unicode MS" w:eastAsia="Arial Unicode MS" w:hAnsi="Arial Unicode MS" w:cs="Arial Unicode MS"/>
+          <w:color w:val="333333"/>
+          <w:sz w:val="22"/>
+          <w:szCs w:val="22"/>
+        </w:rPr>
+        <w:t xml:space="preserve"> han representado grandes avances para la humanid</w:t>
+      </w:r>
+      <w:r>
+        <w:rPr>
+          <w:rFonts w:ascii="Arial Unicode MS" w:eastAsia="Arial Unicode MS" w:hAnsi="Arial Unicode MS" w:cs="Arial Unicode MS"/>
+          <w:color w:val="333333"/>
+          <w:sz w:val="22"/>
+          <w:szCs w:val="22"/>
+        </w:rPr>
+        <w:t xml:space="preserve">ad en la comprensión del </w:t>
+      </w:r>
+      <w:r>
+        <w:rPr>
+          <w:rFonts w:ascii="Arial Unicode MS" w:eastAsia="Arial Unicode MS" w:hAnsi="Arial Unicode MS" w:cs="Arial Unicode MS"/>
+          <w:color w:val="333333"/>
+          <w:sz w:val="22"/>
+          <w:szCs w:val="22"/>
+        </w:rPr>
+        <w:t xml:space="preserve">entorno: el descubrimiento de las leyes de la gravedad, el estudio de las estrellas, el análisis del metabolismo de los seres vivos, etc. </w:t>
+      </w:r>
+    </w:p>
+    <w:p>
+      <w:pPr>
+        <w:pStyle w:val="Normal1"/>
         <w:shd w:val="clear" w:color="auto" w:fill="FFFFFF"/>
         <w:spacing w:before="0" w:beforeAutospacing="0" w:after="0" w:afterAutospacing="0" w:line="270" w:lineRule="atLeast"/>
         <w:jc w:val="both"/>
@@ -806,10 +731,587 @@
           <w:szCs w:val="22"/>
         </w:rPr>
       </w:pPr>
-    </w:p>
-    <w:p>
-      <w:pPr>
-        <w:pStyle w:val="normal0"/>
+      <w:r>
+        <w:rPr>
+          <w:rFonts w:ascii="Arial Unicode MS" w:eastAsia="Arial Unicode MS" w:hAnsi="Arial Unicode MS" w:cs="Arial Unicode MS"/>
+          <w:color w:val="333333"/>
+          <w:sz w:val="22"/>
+          <w:szCs w:val="22"/>
+        </w:rPr>
+        <w:t>Para llegar a l</w:t>
+      </w:r>
+      <w:r>
+        <w:rPr>
+          <w:rFonts w:ascii="Arial Unicode MS" w:eastAsia="Arial Unicode MS" w:hAnsi="Arial Unicode MS" w:cs="Arial Unicode MS"/>
+          <w:color w:val="333333"/>
+          <w:sz w:val="22"/>
+          <w:szCs w:val="22"/>
+        </w:rPr>
+        <w:t xml:space="preserve">os principales conceptos que se </w:t>
+      </w:r>
+      <w:r>
+        <w:rPr>
+          <w:rFonts w:ascii="Arial Unicode MS" w:eastAsia="Arial Unicode MS" w:hAnsi="Arial Unicode MS" w:cs="Arial Unicode MS"/>
+          <w:color w:val="333333"/>
+          <w:sz w:val="22"/>
+          <w:szCs w:val="22"/>
+        </w:rPr>
+        <w:t xml:space="preserve">quieren </w:t>
+      </w:r>
+      <w:r>
+        <w:rPr>
+          <w:rFonts w:ascii="Arial Unicode MS" w:eastAsia="Arial Unicode MS" w:hAnsi="Arial Unicode MS" w:cs="Arial Unicode MS"/>
+          <w:color w:val="333333"/>
+          <w:sz w:val="22"/>
+          <w:szCs w:val="22"/>
+        </w:rPr>
+        <w:t>desarrollan (comprender los fundamentos del</w:t>
+      </w:r>
+      <w:r>
+        <w:rPr>
+          <w:rStyle w:val="apple-converted-space"/>
+          <w:rFonts w:ascii="Arial Unicode MS" w:eastAsia="Arial Unicode MS" w:hAnsi="Arial Unicode MS" w:cs="Arial Unicode MS"/>
+          <w:color w:val="333333"/>
+          <w:sz w:val="22"/>
+          <w:szCs w:val="22"/>
+        </w:rPr>
+        <w:t> </w:t>
+      </w:r>
+      <w:r>
+        <w:rPr>
+          <w:rStyle w:val="negrita"/>
+          <w:rFonts w:ascii="Arial Unicode MS" w:eastAsia="Arial Unicode MS" w:hAnsi="Arial Unicode MS" w:cs="Arial Unicode MS"/>
+          <w:b/>
+          <w:bCs/>
+          <w:color w:val="333333"/>
+          <w:sz w:val="22"/>
+          <w:szCs w:val="22"/>
+        </w:rPr>
+        <w:t>método científico</w:t>
+      </w:r>
+      <w:r>
+        <w:rPr>
+          <w:rFonts w:ascii="Arial Unicode MS" w:eastAsia="Arial Unicode MS" w:hAnsi="Arial Unicode MS" w:cs="Arial Unicode MS"/>
+          <w:color w:val="333333"/>
+          <w:sz w:val="22"/>
+          <w:szCs w:val="22"/>
+        </w:rPr>
+        <w:t>, aprender a realizar cálculos de</w:t>
+      </w:r>
+      <w:r>
+        <w:rPr>
+          <w:rFonts w:ascii="Arial Unicode MS" w:eastAsia="Arial Unicode MS" w:hAnsi="Arial Unicode MS" w:cs="Arial Unicode MS"/>
+          <w:color w:val="333333"/>
+          <w:sz w:val="22"/>
+          <w:szCs w:val="22"/>
+        </w:rPr>
+        <w:t xml:space="preserve"> </w:t>
+      </w:r>
+      <w:r>
+        <w:rPr>
+          <w:rStyle w:val="negrita"/>
+          <w:rFonts w:ascii="Arial Unicode MS" w:eastAsia="Arial Unicode MS" w:hAnsi="Arial Unicode MS" w:cs="Arial Unicode MS"/>
+          <w:b/>
+          <w:bCs/>
+          <w:color w:val="333333"/>
+          <w:sz w:val="22"/>
+          <w:szCs w:val="22"/>
+        </w:rPr>
+        <w:t>conversión de unidades</w:t>
+      </w:r>
+      <w:r>
+        <w:rPr>
+          <w:rStyle w:val="negrita"/>
+          <w:rFonts w:ascii="Arial Unicode MS" w:eastAsia="Arial Unicode MS" w:hAnsi="Arial Unicode MS" w:cs="Arial Unicode MS"/>
+          <w:b/>
+          <w:bCs/>
+          <w:color w:val="333333"/>
+          <w:sz w:val="22"/>
+          <w:szCs w:val="22"/>
+        </w:rPr>
+        <w:t xml:space="preserve"> </w:t>
+      </w:r>
+      <w:r>
+        <w:rPr>
+          <w:rStyle w:val="negrita"/>
+          <w:rFonts w:ascii="Arial Unicode MS" w:eastAsia="Arial Unicode MS" w:hAnsi="Arial Unicode MS" w:cs="Arial Unicode MS"/>
+          <w:bCs/>
+          <w:color w:val="333333"/>
+          <w:sz w:val="22"/>
+          <w:szCs w:val="22"/>
+        </w:rPr>
+        <w:t>exactos y aproximados</w:t>
+      </w:r>
+      <w:r>
+        <w:rPr>
+          <w:rFonts w:ascii="Arial Unicode MS" w:eastAsia="Arial Unicode MS" w:hAnsi="Arial Unicode MS" w:cs="Arial Unicode MS"/>
+          <w:color w:val="333333"/>
+          <w:sz w:val="22"/>
+          <w:szCs w:val="22"/>
+        </w:rPr>
+        <w:t>, diferenciar entre</w:t>
+      </w:r>
+      <w:r>
+        <w:rPr>
+          <w:rStyle w:val="apple-converted-space"/>
+          <w:rFonts w:ascii="Arial Unicode MS" w:eastAsia="Arial Unicode MS" w:hAnsi="Arial Unicode MS" w:cs="Arial Unicode MS"/>
+          <w:color w:val="333333"/>
+          <w:sz w:val="22"/>
+          <w:szCs w:val="22"/>
+        </w:rPr>
+        <w:t> </w:t>
+      </w:r>
+      <w:r>
+        <w:rPr>
+          <w:rStyle w:val="negrita"/>
+          <w:rFonts w:ascii="Arial Unicode MS" w:eastAsia="Arial Unicode MS" w:hAnsi="Arial Unicode MS" w:cs="Arial Unicode MS"/>
+          <w:b/>
+          <w:bCs/>
+          <w:color w:val="333333"/>
+          <w:sz w:val="22"/>
+          <w:szCs w:val="22"/>
+        </w:rPr>
+        <w:t>precisión</w:t>
+      </w:r>
+      <w:r>
+        <w:rPr>
+          <w:rStyle w:val="apple-converted-space"/>
+          <w:rFonts w:ascii="Arial Unicode MS" w:eastAsia="Arial Unicode MS" w:hAnsi="Arial Unicode MS" w:cs="Arial Unicode MS"/>
+          <w:b/>
+          <w:bCs/>
+          <w:color w:val="333333"/>
+          <w:sz w:val="22"/>
+          <w:szCs w:val="22"/>
+        </w:rPr>
+        <w:t> </w:t>
+      </w:r>
+      <w:r>
+        <w:rPr>
+          <w:rFonts w:ascii="Arial Unicode MS" w:eastAsia="Arial Unicode MS" w:hAnsi="Arial Unicode MS" w:cs="Arial Unicode MS"/>
+          <w:color w:val="333333"/>
+          <w:sz w:val="22"/>
+          <w:szCs w:val="22"/>
+        </w:rPr>
+        <w:t>y</w:t>
+      </w:r>
+      <w:r>
+        <w:rPr>
+          <w:rStyle w:val="apple-converted-space"/>
+          <w:rFonts w:ascii="Arial Unicode MS" w:eastAsia="Arial Unicode MS" w:hAnsi="Arial Unicode MS" w:cs="Arial Unicode MS"/>
+          <w:color w:val="333333"/>
+          <w:sz w:val="22"/>
+          <w:szCs w:val="22"/>
+        </w:rPr>
+        <w:t> </w:t>
+      </w:r>
+      <w:r>
+        <w:rPr>
+          <w:rStyle w:val="negrita"/>
+          <w:rFonts w:ascii="Arial Unicode MS" w:eastAsia="Arial Unicode MS" w:hAnsi="Arial Unicode MS" w:cs="Arial Unicode MS"/>
+          <w:b/>
+          <w:bCs/>
+          <w:color w:val="333333"/>
+          <w:sz w:val="22"/>
+          <w:szCs w:val="22"/>
+        </w:rPr>
+        <w:t>exactitud</w:t>
+      </w:r>
+      <w:r>
+        <w:rPr>
+          <w:rFonts w:ascii="Arial Unicode MS" w:eastAsia="Arial Unicode MS" w:hAnsi="Arial Unicode MS" w:cs="Arial Unicode MS"/>
+          <w:color w:val="333333"/>
+          <w:sz w:val="22"/>
+          <w:szCs w:val="22"/>
+        </w:rPr>
+        <w:t xml:space="preserve">, </w:t>
+      </w:r>
+      <w:r>
+        <w:rPr>
+          <w:rFonts w:ascii="Arial Unicode MS" w:eastAsia="Arial Unicode MS" w:hAnsi="Arial Unicode MS" w:cs="Arial Unicode MS"/>
+          <w:color w:val="333333"/>
+          <w:sz w:val="22"/>
+          <w:szCs w:val="22"/>
+        </w:rPr>
+        <w:t xml:space="preserve">identificar la </w:t>
+      </w:r>
+      <w:r>
+        <w:rPr>
+          <w:rFonts w:ascii="Arial Unicode MS" w:eastAsia="Arial Unicode MS" w:hAnsi="Arial Unicode MS" w:cs="Arial Unicode MS"/>
+          <w:b/>
+          <w:color w:val="333333"/>
+          <w:sz w:val="22"/>
+          <w:szCs w:val="22"/>
+        </w:rPr>
+        <w:t>incertidumbre en las mediciones</w:t>
+      </w:r>
+      <w:r>
+        <w:rPr>
+          <w:rFonts w:ascii="Arial Unicode MS" w:eastAsia="Arial Unicode MS" w:hAnsi="Arial Unicode MS" w:cs="Arial Unicode MS"/>
+          <w:color w:val="333333"/>
+          <w:sz w:val="22"/>
+          <w:szCs w:val="22"/>
+        </w:rPr>
+        <w:t xml:space="preserve">, </w:t>
+      </w:r>
+      <w:r>
+        <w:rPr>
+          <w:rFonts w:ascii="Arial Unicode MS" w:eastAsia="Arial Unicode MS" w:hAnsi="Arial Unicode MS" w:cs="Arial Unicode MS"/>
+          <w:color w:val="333333"/>
+          <w:sz w:val="22"/>
+          <w:szCs w:val="22"/>
+        </w:rPr>
+        <w:t>conocer las biografías de algunos de los</w:t>
+      </w:r>
+      <w:r>
+        <w:rPr>
+          <w:rFonts w:ascii="Arial Unicode MS" w:eastAsia="Arial Unicode MS" w:hAnsi="Arial Unicode MS" w:cs="Arial Unicode MS"/>
+          <w:color w:val="333333"/>
+          <w:sz w:val="22"/>
+          <w:szCs w:val="22"/>
+        </w:rPr>
+        <w:t xml:space="preserve"> </w:t>
+      </w:r>
+      <w:r>
+        <w:rPr>
+          <w:rStyle w:val="negrita"/>
+          <w:rFonts w:ascii="Arial Unicode MS" w:eastAsia="Arial Unicode MS" w:hAnsi="Arial Unicode MS" w:cs="Arial Unicode MS"/>
+          <w:b/>
+          <w:bCs/>
+          <w:color w:val="333333"/>
+          <w:sz w:val="22"/>
+          <w:szCs w:val="22"/>
+        </w:rPr>
+        <w:t>científicos</w:t>
+      </w:r>
+      <w:r>
+        <w:rPr>
+          <w:rStyle w:val="apple-converted-space"/>
+          <w:rFonts w:ascii="Arial Unicode MS" w:eastAsia="Arial Unicode MS" w:hAnsi="Arial Unicode MS" w:cs="Arial Unicode MS"/>
+          <w:b/>
+          <w:bCs/>
+          <w:color w:val="333333"/>
+          <w:sz w:val="22"/>
+          <w:szCs w:val="22"/>
+        </w:rPr>
+        <w:t> </w:t>
+      </w:r>
+      <w:r>
+        <w:rPr>
+          <w:rFonts w:ascii="Arial Unicode MS" w:eastAsia="Arial Unicode MS" w:hAnsi="Arial Unicode MS" w:cs="Arial Unicode MS"/>
+          <w:color w:val="333333"/>
+          <w:sz w:val="22"/>
+          <w:szCs w:val="22"/>
+        </w:rPr>
+        <w:t xml:space="preserve">más importantes de la historia, etc.), se propone </w:t>
+      </w:r>
+      <w:r>
+        <w:rPr>
+          <w:rFonts w:ascii="Arial Unicode MS" w:eastAsia="Arial Unicode MS" w:hAnsi="Arial Unicode MS" w:cs="Arial Unicode MS"/>
+          <w:color w:val="333333"/>
+          <w:sz w:val="22"/>
+          <w:szCs w:val="22"/>
+        </w:rPr>
+        <w:t xml:space="preserve">iniciar con el estudio de </w:t>
+      </w:r>
+      <w:r>
+        <w:rPr>
+          <w:rFonts w:ascii="Arial Unicode MS" w:eastAsia="Arial Unicode MS" w:hAnsi="Arial Unicode MS" w:cs="Arial Unicode MS"/>
+          <w:color w:val="333333"/>
+          <w:sz w:val="22"/>
+          <w:szCs w:val="22"/>
+        </w:rPr>
+        <w:t>la</w:t>
+      </w:r>
+      <w:r>
+        <w:rPr>
+          <w:rStyle w:val="apple-converted-space"/>
+          <w:rFonts w:ascii="Arial Unicode MS" w:eastAsia="Arial Unicode MS" w:hAnsi="Arial Unicode MS" w:cs="Arial Unicode MS"/>
+          <w:color w:val="333333"/>
+          <w:sz w:val="22"/>
+          <w:szCs w:val="22"/>
+        </w:rPr>
+        <w:t> </w:t>
+      </w:r>
+      <w:r>
+        <w:rPr>
+          <w:rStyle w:val="negrita"/>
+          <w:rFonts w:ascii="Arial Unicode MS" w:eastAsia="Arial Unicode MS" w:hAnsi="Arial Unicode MS" w:cs="Arial Unicode MS"/>
+          <w:b/>
+          <w:bCs/>
+          <w:color w:val="333333"/>
+          <w:sz w:val="22"/>
+          <w:szCs w:val="22"/>
+        </w:rPr>
+        <w:t>clasificación de las ciencias</w:t>
+      </w:r>
+      <w:r>
+        <w:rPr>
+          <w:rFonts w:ascii="Arial Unicode MS" w:eastAsia="Arial Unicode MS" w:hAnsi="Arial Unicode MS" w:cs="Arial Unicode MS"/>
+          <w:color w:val="333333"/>
+          <w:sz w:val="22"/>
+          <w:szCs w:val="22"/>
+        </w:rPr>
+        <w:t xml:space="preserve">, según su metodología, comprender y valorar el </w:t>
+      </w:r>
+      <w:r>
+        <w:rPr>
+          <w:rFonts w:ascii="Arial Unicode MS" w:eastAsia="Arial Unicode MS" w:hAnsi="Arial Unicode MS" w:cs="Arial Unicode MS"/>
+          <w:b/>
+          <w:color w:val="333333"/>
+          <w:sz w:val="22"/>
+          <w:szCs w:val="22"/>
+        </w:rPr>
+        <w:t xml:space="preserve">método científico </w:t>
+      </w:r>
+      <w:r>
+        <w:rPr>
+          <w:rFonts w:ascii="Arial Unicode MS" w:eastAsia="Arial Unicode MS" w:hAnsi="Arial Unicode MS" w:cs="Arial Unicode MS"/>
+          <w:color w:val="333333"/>
+          <w:sz w:val="22"/>
+          <w:szCs w:val="22"/>
+        </w:rPr>
+        <w:t xml:space="preserve">que se diseñó para investigar en las ciencias experimentales como lo son la </w:t>
+      </w:r>
+      <w:r>
+        <w:rPr>
+          <w:rFonts w:ascii="Arial Unicode MS" w:eastAsia="Arial Unicode MS" w:hAnsi="Arial Unicode MS" w:cs="Arial Unicode MS"/>
+          <w:b/>
+          <w:color w:val="333333"/>
+          <w:sz w:val="22"/>
+          <w:szCs w:val="22"/>
+        </w:rPr>
+        <w:t xml:space="preserve">física </w:t>
+      </w:r>
+      <w:r>
+        <w:rPr>
+          <w:rFonts w:ascii="Arial Unicode MS" w:eastAsia="Arial Unicode MS" w:hAnsi="Arial Unicode MS" w:cs="Arial Unicode MS"/>
+          <w:color w:val="333333"/>
+          <w:sz w:val="22"/>
+          <w:szCs w:val="22"/>
+        </w:rPr>
+        <w:t xml:space="preserve">y la </w:t>
+      </w:r>
+      <w:r>
+        <w:rPr>
+          <w:rFonts w:ascii="Arial Unicode MS" w:eastAsia="Arial Unicode MS" w:hAnsi="Arial Unicode MS" w:cs="Arial Unicode MS"/>
+          <w:b/>
+          <w:color w:val="333333"/>
+          <w:sz w:val="22"/>
+          <w:szCs w:val="22"/>
+        </w:rPr>
+        <w:t>química</w:t>
+      </w:r>
+      <w:r>
+        <w:rPr>
+          <w:rFonts w:ascii="Arial Unicode MS" w:eastAsia="Arial Unicode MS" w:hAnsi="Arial Unicode MS" w:cs="Arial Unicode MS"/>
+          <w:color w:val="333333"/>
+          <w:sz w:val="22"/>
+          <w:szCs w:val="22"/>
+        </w:rPr>
+        <w:t xml:space="preserve">. </w:t>
+      </w:r>
+      <w:r>
+        <w:rPr>
+          <w:rFonts w:ascii="Arial Unicode MS" w:eastAsia="Arial Unicode MS" w:hAnsi="Arial Unicode MS" w:cs="Arial Unicode MS"/>
+          <w:color w:val="333333"/>
+          <w:sz w:val="22"/>
+          <w:szCs w:val="22"/>
+        </w:rPr>
+        <w:t xml:space="preserve">Posteriormente, mostrando la </w:t>
+      </w:r>
+      <w:r>
+        <w:rPr>
+          <w:rFonts w:ascii="Arial Unicode MS" w:eastAsia="Arial Unicode MS" w:hAnsi="Arial Unicode MS" w:cs="Arial Unicode MS"/>
+          <w:color w:val="333333"/>
+          <w:sz w:val="22"/>
+          <w:szCs w:val="22"/>
+        </w:rPr>
+        <w:t>naturaleza de cada una de ellas y</w:t>
+      </w:r>
+      <w:r>
+        <w:rPr>
+          <w:rFonts w:ascii="Arial Unicode MS" w:eastAsia="Arial Unicode MS" w:hAnsi="Arial Unicode MS" w:cs="Arial Unicode MS"/>
+          <w:color w:val="333333"/>
+          <w:sz w:val="22"/>
+          <w:szCs w:val="22"/>
+        </w:rPr>
+        <w:t xml:space="preserve"> algunas de sus </w:t>
+      </w:r>
+      <w:r>
+        <w:rPr>
+          <w:rFonts w:ascii="Arial Unicode MS" w:eastAsia="Arial Unicode MS" w:hAnsi="Arial Unicode MS" w:cs="Arial Unicode MS"/>
+          <w:color w:val="333333"/>
+          <w:sz w:val="22"/>
+          <w:szCs w:val="22"/>
+        </w:rPr>
+        <w:t xml:space="preserve"> </w:t>
+      </w:r>
+      <w:r>
+        <w:rPr>
+          <w:rFonts w:ascii="Arial Unicode MS" w:eastAsia="Arial Unicode MS" w:hAnsi="Arial Unicode MS" w:cs="Arial Unicode MS"/>
+          <w:color w:val="333333"/>
+          <w:sz w:val="22"/>
+          <w:szCs w:val="22"/>
+        </w:rPr>
+        <w:t>aplicaciones, se proporcionan las técnicas de medición</w:t>
+      </w:r>
+      <w:r>
+        <w:rPr>
+          <w:rFonts w:ascii="Arial Unicode MS" w:eastAsia="Arial Unicode MS" w:hAnsi="Arial Unicode MS" w:cs="Arial Unicode MS"/>
+          <w:color w:val="333333"/>
+          <w:sz w:val="22"/>
+          <w:szCs w:val="22"/>
+        </w:rPr>
+        <w:t xml:space="preserve"> básicas</w:t>
+      </w:r>
+      <w:r>
+        <w:rPr>
+          <w:rFonts w:ascii="Arial Unicode MS" w:eastAsia="Arial Unicode MS" w:hAnsi="Arial Unicode MS" w:cs="Arial Unicode MS"/>
+          <w:color w:val="333333"/>
+          <w:sz w:val="22"/>
+          <w:szCs w:val="22"/>
+        </w:rPr>
+        <w:t>: el manejo</w:t>
+      </w:r>
+      <w:r>
+        <w:rPr>
+          <w:rFonts w:ascii="Arial Unicode MS" w:eastAsia="Arial Unicode MS" w:hAnsi="Arial Unicode MS" w:cs="Arial Unicode MS"/>
+          <w:color w:val="333333"/>
+          <w:sz w:val="22"/>
+          <w:szCs w:val="22"/>
+        </w:rPr>
+        <w:t xml:space="preserve"> de </w:t>
+      </w:r>
+      <w:r>
+        <w:rPr>
+          <w:rFonts w:ascii="Arial Unicode MS" w:eastAsia="Arial Unicode MS" w:hAnsi="Arial Unicode MS" w:cs="Arial Unicode MS"/>
+          <w:b/>
+          <w:color w:val="333333"/>
+          <w:sz w:val="22"/>
+          <w:szCs w:val="22"/>
+        </w:rPr>
+        <w:t>escalas</w:t>
+      </w:r>
+      <w:r>
+        <w:rPr>
+          <w:rFonts w:ascii="Arial Unicode MS" w:eastAsia="Arial Unicode MS" w:hAnsi="Arial Unicode MS" w:cs="Arial Unicode MS"/>
+          <w:color w:val="333333"/>
+          <w:sz w:val="22"/>
+          <w:szCs w:val="22"/>
+        </w:rPr>
+        <w:t xml:space="preserve">, </w:t>
+      </w:r>
+      <w:r>
+        <w:rPr>
+          <w:rFonts w:ascii="Arial Unicode MS" w:eastAsia="Arial Unicode MS" w:hAnsi="Arial Unicode MS" w:cs="Arial Unicode MS"/>
+          <w:b/>
+          <w:color w:val="333333"/>
+          <w:sz w:val="22"/>
+          <w:szCs w:val="22"/>
+        </w:rPr>
+        <w:t>órdenes de magnitud</w:t>
+      </w:r>
+      <w:r>
+        <w:rPr>
+          <w:rFonts w:ascii="Arial Unicode MS" w:eastAsia="Arial Unicode MS" w:hAnsi="Arial Unicode MS" w:cs="Arial Unicode MS"/>
+          <w:color w:val="333333"/>
+          <w:sz w:val="22"/>
+          <w:szCs w:val="22"/>
+        </w:rPr>
+        <w:t>,</w:t>
+      </w:r>
+      <w:r>
+        <w:rPr>
+          <w:rFonts w:ascii="Arial Unicode MS" w:eastAsia="Arial Unicode MS" w:hAnsi="Arial Unicode MS" w:cs="Arial Unicode MS"/>
+          <w:color w:val="333333"/>
+          <w:sz w:val="22"/>
+          <w:szCs w:val="22"/>
+        </w:rPr>
+        <w:t xml:space="preserve"> </w:t>
+      </w:r>
+      <w:r>
+        <w:rPr>
+          <w:rFonts w:ascii="Arial Unicode MS" w:eastAsia="Arial Unicode MS" w:hAnsi="Arial Unicode MS" w:cs="Arial Unicode MS"/>
+          <w:b/>
+          <w:color w:val="333333"/>
+          <w:sz w:val="22"/>
+          <w:szCs w:val="22"/>
+        </w:rPr>
+        <w:t>conversión de unidades</w:t>
+      </w:r>
+      <w:r>
+        <w:rPr>
+          <w:rFonts w:ascii="Arial Unicode MS" w:eastAsia="Arial Unicode MS" w:hAnsi="Arial Unicode MS" w:cs="Arial Unicode MS"/>
+          <w:color w:val="333333"/>
+          <w:sz w:val="22"/>
+          <w:szCs w:val="22"/>
+        </w:rPr>
+        <w:t xml:space="preserve">, una </w:t>
+      </w:r>
+      <w:r>
+        <w:rPr>
+          <w:rFonts w:ascii="Arial Unicode MS" w:eastAsia="Arial Unicode MS" w:hAnsi="Arial Unicode MS" w:cs="Arial Unicode MS"/>
+          <w:b/>
+          <w:color w:val="333333"/>
+          <w:sz w:val="22"/>
+          <w:szCs w:val="22"/>
+        </w:rPr>
+        <w:t>teoría del error</w:t>
+      </w:r>
+      <w:r>
+        <w:rPr>
+          <w:rFonts w:ascii="Arial Unicode MS" w:eastAsia="Arial Unicode MS" w:hAnsi="Arial Unicode MS" w:cs="Arial Unicode MS"/>
+          <w:color w:val="333333"/>
+          <w:sz w:val="22"/>
+          <w:szCs w:val="22"/>
+        </w:rPr>
+        <w:t xml:space="preserve"> </w:t>
+      </w:r>
+      <w:r>
+        <w:rPr>
+          <w:rFonts w:ascii="Arial Unicode MS" w:eastAsia="Arial Unicode MS" w:hAnsi="Arial Unicode MS" w:cs="Arial Unicode MS"/>
+          <w:color w:val="333333"/>
+          <w:sz w:val="22"/>
+          <w:szCs w:val="22"/>
+        </w:rPr>
+        <w:t xml:space="preserve">fundamental, siempre acompañadas de la instrumentación en el laboratorio tanto de física como de química y las </w:t>
+      </w:r>
+      <w:r>
+        <w:rPr>
+          <w:rFonts w:ascii="Arial Unicode MS" w:eastAsia="Arial Unicode MS" w:hAnsi="Arial Unicode MS" w:cs="Arial Unicode MS"/>
+          <w:b/>
+          <w:color w:val="333333"/>
+          <w:sz w:val="22"/>
+          <w:szCs w:val="22"/>
+        </w:rPr>
+        <w:t>normas de seguridad</w:t>
+      </w:r>
+      <w:r>
+        <w:rPr>
+          <w:rFonts w:ascii="Arial Unicode MS" w:eastAsia="Arial Unicode MS" w:hAnsi="Arial Unicode MS" w:cs="Arial Unicode MS"/>
+          <w:color w:val="333333"/>
+          <w:sz w:val="22"/>
+          <w:szCs w:val="22"/>
+        </w:rPr>
+        <w:t xml:space="preserve"> indispensables en la experimentación científica. </w:t>
+      </w:r>
+    </w:p>
+    <w:p>
+      <w:pPr>
+        <w:pStyle w:val="Normal1"/>
+        <w:shd w:val="clear" w:color="auto" w:fill="FFFFFF"/>
+        <w:spacing w:before="0" w:beforeAutospacing="0" w:after="0" w:afterAutospacing="0" w:line="270" w:lineRule="atLeast"/>
+        <w:rPr>
+          <w:rFonts w:ascii="Arial Unicode MS" w:eastAsia="Arial Unicode MS" w:hAnsi="Arial Unicode MS" w:cs="Arial Unicode MS"/>
+          <w:color w:val="333333"/>
+          <w:sz w:val="22"/>
+          <w:szCs w:val="22"/>
+        </w:rPr>
+      </w:pPr>
+    </w:p>
+    <w:p>
+      <w:pPr>
+        <w:pStyle w:val="Normal1"/>
         <w:shd w:val="clear" w:color="auto" w:fill="FFFFFF"/>
         <w:spacing w:before="0" w:beforeAutospacing="0" w:after="0" w:afterAutospacing="0" w:line="270" w:lineRule="atLeast"/>
         <w:jc w:val="both"/>
@@ -827,563 +1329,122 @@
           <w:sz w:val="22"/>
           <w:szCs w:val="22"/>
         </w:rPr>
-        <w:t>Para conseguir que los alumnos profundicen en el tema y entiendan los principales conceptos que se desarrollan (comprender los fundamentos del</w:t>
-      </w:r>
-      <w:r>
-        <w:rPr>
-          <w:rStyle w:val="apple-converted-space"/>
-          <w:rFonts w:ascii="Arial Unicode MS" w:eastAsia="Arial Unicode MS" w:hAnsi="Arial Unicode MS" w:cs="Arial Unicode MS"/>
-          <w:color w:val="333333"/>
-          <w:sz w:val="22"/>
-          <w:szCs w:val="22"/>
-        </w:rPr>
-        <w:t> </w:t>
-      </w:r>
-      <w:r>
-        <w:rPr>
-          <w:rStyle w:val="negrita"/>
-          <w:rFonts w:ascii="Arial Unicode MS" w:eastAsia="Arial Unicode MS" w:hAnsi="Arial Unicode MS" w:cs="Arial Unicode MS"/>
-          <w:b/>
-          <w:bCs/>
-          <w:color w:val="333333"/>
-          <w:sz w:val="22"/>
-          <w:szCs w:val="22"/>
-        </w:rPr>
-        <w:t>método científico</w:t>
-      </w:r>
-      <w:r>
-        <w:rPr>
-          <w:rFonts w:ascii="Arial Unicode MS" w:eastAsia="Arial Unicode MS" w:hAnsi="Arial Unicode MS" w:cs="Arial Unicode MS"/>
-          <w:color w:val="333333"/>
-          <w:sz w:val="22"/>
-          <w:szCs w:val="22"/>
-        </w:rPr>
-        <w:t>, aprender a realizar cálculos de</w:t>
-      </w:r>
-      <w:r>
-        <w:rPr>
-          <w:rFonts w:ascii="Arial Unicode MS" w:eastAsia="Arial Unicode MS" w:hAnsi="Arial Unicode MS" w:cs="Arial Unicode MS"/>
-          <w:color w:val="333333"/>
-          <w:sz w:val="22"/>
-          <w:szCs w:val="22"/>
-        </w:rPr>
-        <w:t xml:space="preserve"> </w:t>
-      </w:r>
-      <w:r>
-        <w:rPr>
-          <w:rStyle w:val="negrita"/>
-          <w:rFonts w:ascii="Arial Unicode MS" w:eastAsia="Arial Unicode MS" w:hAnsi="Arial Unicode MS" w:cs="Arial Unicode MS"/>
-          <w:b/>
-          <w:bCs/>
-          <w:color w:val="333333"/>
-          <w:sz w:val="22"/>
-          <w:szCs w:val="22"/>
-        </w:rPr>
-        <w:t>conversión de unidades</w:t>
-      </w:r>
-      <w:r>
-        <w:rPr>
-          <w:rStyle w:val="negrita"/>
-          <w:rFonts w:ascii="Arial Unicode MS" w:eastAsia="Arial Unicode MS" w:hAnsi="Arial Unicode MS" w:cs="Arial Unicode MS"/>
-          <w:b/>
-          <w:bCs/>
-          <w:color w:val="333333"/>
-          <w:sz w:val="22"/>
-          <w:szCs w:val="22"/>
-        </w:rPr>
-        <w:t xml:space="preserve"> </w:t>
-      </w:r>
-      <w:r>
-        <w:rPr>
-          <w:rStyle w:val="negrita"/>
-          <w:rFonts w:ascii="Arial Unicode MS" w:eastAsia="Arial Unicode MS" w:hAnsi="Arial Unicode MS" w:cs="Arial Unicode MS"/>
-          <w:bCs/>
-          <w:color w:val="333333"/>
-          <w:sz w:val="22"/>
-          <w:szCs w:val="22"/>
-        </w:rPr>
-        <w:t>exactos y aproximados</w:t>
-      </w:r>
-      <w:r>
-        <w:rPr>
-          <w:rFonts w:ascii="Arial Unicode MS" w:eastAsia="Arial Unicode MS" w:hAnsi="Arial Unicode MS" w:cs="Arial Unicode MS"/>
-          <w:color w:val="333333"/>
-          <w:sz w:val="22"/>
-          <w:szCs w:val="22"/>
-        </w:rPr>
-        <w:t>, diferenciar entre</w:t>
-      </w:r>
-      <w:r>
-        <w:rPr>
-          <w:rStyle w:val="apple-converted-space"/>
-          <w:rFonts w:ascii="Arial Unicode MS" w:eastAsia="Arial Unicode MS" w:hAnsi="Arial Unicode MS" w:cs="Arial Unicode MS"/>
-          <w:color w:val="333333"/>
-          <w:sz w:val="22"/>
-          <w:szCs w:val="22"/>
-        </w:rPr>
-        <w:t> </w:t>
-      </w:r>
-      <w:r>
-        <w:rPr>
-          <w:rStyle w:val="negrita"/>
-          <w:rFonts w:ascii="Arial Unicode MS" w:eastAsia="Arial Unicode MS" w:hAnsi="Arial Unicode MS" w:cs="Arial Unicode MS"/>
-          <w:b/>
-          <w:bCs/>
-          <w:color w:val="333333"/>
-          <w:sz w:val="22"/>
-          <w:szCs w:val="22"/>
-        </w:rPr>
-        <w:t>precisión</w:t>
-      </w:r>
-      <w:r>
-        <w:rPr>
-          <w:rStyle w:val="apple-converted-space"/>
-          <w:rFonts w:ascii="Arial Unicode MS" w:eastAsia="Arial Unicode MS" w:hAnsi="Arial Unicode MS" w:cs="Arial Unicode MS"/>
-          <w:b/>
-          <w:bCs/>
-          <w:color w:val="333333"/>
-          <w:sz w:val="22"/>
-          <w:szCs w:val="22"/>
-        </w:rPr>
-        <w:t> </w:t>
-      </w:r>
-      <w:r>
-        <w:rPr>
-          <w:rFonts w:ascii="Arial Unicode MS" w:eastAsia="Arial Unicode MS" w:hAnsi="Arial Unicode MS" w:cs="Arial Unicode MS"/>
-          <w:color w:val="333333"/>
-          <w:sz w:val="22"/>
-          <w:szCs w:val="22"/>
-        </w:rPr>
-        <w:t>y</w:t>
-      </w:r>
-      <w:r>
-        <w:rPr>
-          <w:rStyle w:val="apple-converted-space"/>
-          <w:rFonts w:ascii="Arial Unicode MS" w:eastAsia="Arial Unicode MS" w:hAnsi="Arial Unicode MS" w:cs="Arial Unicode MS"/>
-          <w:color w:val="333333"/>
-          <w:sz w:val="22"/>
-          <w:szCs w:val="22"/>
-        </w:rPr>
-        <w:t> </w:t>
-      </w:r>
-      <w:r>
-        <w:rPr>
-          <w:rStyle w:val="negrita"/>
-          <w:rFonts w:ascii="Arial Unicode MS" w:eastAsia="Arial Unicode MS" w:hAnsi="Arial Unicode MS" w:cs="Arial Unicode MS"/>
-          <w:b/>
-          <w:bCs/>
-          <w:color w:val="333333"/>
-          <w:sz w:val="22"/>
-          <w:szCs w:val="22"/>
-        </w:rPr>
-        <w:t>exactitud</w:t>
-      </w:r>
-      <w:r>
-        <w:rPr>
-          <w:rFonts w:ascii="Arial Unicode MS" w:eastAsia="Arial Unicode MS" w:hAnsi="Arial Unicode MS" w:cs="Arial Unicode MS"/>
-          <w:color w:val="333333"/>
-          <w:sz w:val="22"/>
-          <w:szCs w:val="22"/>
-        </w:rPr>
-        <w:t xml:space="preserve">, </w:t>
-      </w:r>
-      <w:r>
-        <w:rPr>
-          <w:rFonts w:ascii="Arial Unicode MS" w:eastAsia="Arial Unicode MS" w:hAnsi="Arial Unicode MS" w:cs="Arial Unicode MS"/>
-          <w:color w:val="333333"/>
-          <w:sz w:val="22"/>
-          <w:szCs w:val="22"/>
-        </w:rPr>
-        <w:t xml:space="preserve">identificar la </w:t>
-      </w:r>
-      <w:r>
-        <w:rPr>
-          <w:rFonts w:ascii="Arial Unicode MS" w:eastAsia="Arial Unicode MS" w:hAnsi="Arial Unicode MS" w:cs="Arial Unicode MS"/>
-          <w:b/>
-          <w:color w:val="333333"/>
-          <w:sz w:val="22"/>
-          <w:szCs w:val="22"/>
-        </w:rPr>
-        <w:t>incertidumbre en las mediciones</w:t>
-      </w:r>
-      <w:r>
-        <w:rPr>
-          <w:rFonts w:ascii="Arial Unicode MS" w:eastAsia="Arial Unicode MS" w:hAnsi="Arial Unicode MS" w:cs="Arial Unicode MS"/>
-          <w:color w:val="333333"/>
-          <w:sz w:val="22"/>
-          <w:szCs w:val="22"/>
-        </w:rPr>
-        <w:t xml:space="preserve">, </w:t>
-      </w:r>
-      <w:r>
-        <w:rPr>
-          <w:rFonts w:ascii="Arial Unicode MS" w:eastAsia="Arial Unicode MS" w:hAnsi="Arial Unicode MS" w:cs="Arial Unicode MS"/>
-          <w:color w:val="333333"/>
-          <w:sz w:val="22"/>
-          <w:szCs w:val="22"/>
-        </w:rPr>
-        <w:t>conocer las biografías de algunos de los</w:t>
-      </w:r>
-      <w:r>
-        <w:rPr>
-          <w:rFonts w:ascii="Arial Unicode MS" w:eastAsia="Arial Unicode MS" w:hAnsi="Arial Unicode MS" w:cs="Arial Unicode MS"/>
-          <w:color w:val="333333"/>
-          <w:sz w:val="22"/>
-          <w:szCs w:val="22"/>
-        </w:rPr>
-        <w:t xml:space="preserve"> </w:t>
-      </w:r>
-      <w:r>
-        <w:rPr>
-          <w:rStyle w:val="negrita"/>
-          <w:rFonts w:ascii="Arial Unicode MS" w:eastAsia="Arial Unicode MS" w:hAnsi="Arial Unicode MS" w:cs="Arial Unicode MS"/>
-          <w:b/>
-          <w:bCs/>
-          <w:color w:val="333333"/>
-          <w:sz w:val="22"/>
-          <w:szCs w:val="22"/>
-        </w:rPr>
-        <w:t>científicos</w:t>
-      </w:r>
-      <w:r>
-        <w:rPr>
-          <w:rStyle w:val="apple-converted-space"/>
-          <w:rFonts w:ascii="Arial Unicode MS" w:eastAsia="Arial Unicode MS" w:hAnsi="Arial Unicode MS" w:cs="Arial Unicode MS"/>
-          <w:b/>
-          <w:bCs/>
-          <w:color w:val="333333"/>
-          <w:sz w:val="22"/>
-          <w:szCs w:val="22"/>
-        </w:rPr>
-        <w:t> </w:t>
-      </w:r>
-      <w:r>
-        <w:rPr>
-          <w:rFonts w:ascii="Arial Unicode MS" w:eastAsia="Arial Unicode MS" w:hAnsi="Arial Unicode MS" w:cs="Arial Unicode MS"/>
-          <w:color w:val="333333"/>
-          <w:sz w:val="22"/>
-          <w:szCs w:val="22"/>
-        </w:rPr>
-        <w:t xml:space="preserve">más importantes de la historia, etc.), se propone </w:t>
-      </w:r>
-      <w:r>
-        <w:rPr>
-          <w:rFonts w:ascii="Arial Unicode MS" w:eastAsia="Arial Unicode MS" w:hAnsi="Arial Unicode MS" w:cs="Arial Unicode MS"/>
-          <w:color w:val="333333"/>
-          <w:sz w:val="22"/>
-          <w:szCs w:val="22"/>
-        </w:rPr>
-        <w:t xml:space="preserve">iniciar con el estudio de </w:t>
-      </w:r>
-      <w:r>
-        <w:rPr>
-          <w:rFonts w:ascii="Arial Unicode MS" w:eastAsia="Arial Unicode MS" w:hAnsi="Arial Unicode MS" w:cs="Arial Unicode MS"/>
-          <w:color w:val="333333"/>
-          <w:sz w:val="22"/>
-          <w:szCs w:val="22"/>
-        </w:rPr>
-        <w:t>la</w:t>
-      </w:r>
-      <w:r>
-        <w:rPr>
-          <w:rStyle w:val="apple-converted-space"/>
-          <w:rFonts w:ascii="Arial Unicode MS" w:eastAsia="Arial Unicode MS" w:hAnsi="Arial Unicode MS" w:cs="Arial Unicode MS"/>
-          <w:color w:val="333333"/>
-          <w:sz w:val="22"/>
-          <w:szCs w:val="22"/>
-        </w:rPr>
-        <w:t> </w:t>
-      </w:r>
-      <w:r>
-        <w:rPr>
-          <w:rStyle w:val="negrita"/>
-          <w:rFonts w:ascii="Arial Unicode MS" w:eastAsia="Arial Unicode MS" w:hAnsi="Arial Unicode MS" w:cs="Arial Unicode MS"/>
-          <w:b/>
-          <w:bCs/>
-          <w:color w:val="333333"/>
-          <w:sz w:val="22"/>
-          <w:szCs w:val="22"/>
-        </w:rPr>
-        <w:t>clasificación de las ciencias</w:t>
-      </w:r>
-      <w:r>
-        <w:rPr>
-          <w:rFonts w:ascii="Arial Unicode MS" w:eastAsia="Arial Unicode MS" w:hAnsi="Arial Unicode MS" w:cs="Arial Unicode MS"/>
-          <w:color w:val="333333"/>
-          <w:sz w:val="22"/>
-          <w:szCs w:val="22"/>
-        </w:rPr>
-        <w:t xml:space="preserve">, según su metodología, comprender y valorar el </w:t>
-      </w:r>
-      <w:r>
-        <w:rPr>
-          <w:rFonts w:ascii="Arial Unicode MS" w:eastAsia="Arial Unicode MS" w:hAnsi="Arial Unicode MS" w:cs="Arial Unicode MS"/>
-          <w:b/>
-          <w:color w:val="333333"/>
-          <w:sz w:val="22"/>
-          <w:szCs w:val="22"/>
-        </w:rPr>
-        <w:t xml:space="preserve">método científico </w:t>
-      </w:r>
-      <w:r>
-        <w:rPr>
-          <w:rFonts w:ascii="Arial Unicode MS" w:eastAsia="Arial Unicode MS" w:hAnsi="Arial Unicode MS" w:cs="Arial Unicode MS"/>
-          <w:color w:val="333333"/>
-          <w:sz w:val="22"/>
-          <w:szCs w:val="22"/>
-        </w:rPr>
-        <w:t xml:space="preserve">que se diseñó para investigar en las ciencias experimentales como lo son la </w:t>
-      </w:r>
-      <w:r>
-        <w:rPr>
-          <w:rFonts w:ascii="Arial Unicode MS" w:eastAsia="Arial Unicode MS" w:hAnsi="Arial Unicode MS" w:cs="Arial Unicode MS"/>
-          <w:b/>
-          <w:color w:val="333333"/>
-          <w:sz w:val="22"/>
-          <w:szCs w:val="22"/>
-        </w:rPr>
-        <w:t xml:space="preserve">física </w:t>
-      </w:r>
-      <w:r>
-        <w:rPr>
-          <w:rFonts w:ascii="Arial Unicode MS" w:eastAsia="Arial Unicode MS" w:hAnsi="Arial Unicode MS" w:cs="Arial Unicode MS"/>
-          <w:color w:val="333333"/>
-          <w:sz w:val="22"/>
-          <w:szCs w:val="22"/>
-        </w:rPr>
-        <w:t xml:space="preserve">y la </w:t>
-      </w:r>
-      <w:r>
-        <w:rPr>
-          <w:rFonts w:ascii="Arial Unicode MS" w:eastAsia="Arial Unicode MS" w:hAnsi="Arial Unicode MS" w:cs="Arial Unicode MS"/>
-          <w:b/>
-          <w:color w:val="333333"/>
-          <w:sz w:val="22"/>
-          <w:szCs w:val="22"/>
-        </w:rPr>
-        <w:t>química</w:t>
-      </w:r>
-      <w:r>
-        <w:rPr>
-          <w:rFonts w:ascii="Arial Unicode MS" w:eastAsia="Arial Unicode MS" w:hAnsi="Arial Unicode MS" w:cs="Arial Unicode MS"/>
-          <w:color w:val="333333"/>
-          <w:sz w:val="22"/>
-          <w:szCs w:val="22"/>
-        </w:rPr>
-        <w:t xml:space="preserve">. </w:t>
-      </w:r>
-      <w:r>
-        <w:rPr>
-          <w:rFonts w:ascii="Arial Unicode MS" w:eastAsia="Arial Unicode MS" w:hAnsi="Arial Unicode MS" w:cs="Arial Unicode MS"/>
-          <w:color w:val="333333"/>
-          <w:sz w:val="22"/>
-          <w:szCs w:val="22"/>
-        </w:rPr>
-        <w:t xml:space="preserve">Posteriormente, mostrando la </w:t>
-      </w:r>
-      <w:r>
-        <w:rPr>
-          <w:rFonts w:ascii="Arial Unicode MS" w:eastAsia="Arial Unicode MS" w:hAnsi="Arial Unicode MS" w:cs="Arial Unicode MS"/>
-          <w:color w:val="333333"/>
-          <w:sz w:val="22"/>
-          <w:szCs w:val="22"/>
-        </w:rPr>
-        <w:t>naturaleza de cada una de ellas y</w:t>
-      </w:r>
-      <w:r>
-        <w:rPr>
-          <w:rFonts w:ascii="Arial Unicode MS" w:eastAsia="Arial Unicode MS" w:hAnsi="Arial Unicode MS" w:cs="Arial Unicode MS"/>
-          <w:color w:val="333333"/>
-          <w:sz w:val="22"/>
-          <w:szCs w:val="22"/>
-        </w:rPr>
-        <w:t xml:space="preserve"> algunas de sus </w:t>
-      </w:r>
-      <w:r>
-        <w:rPr>
-          <w:rFonts w:ascii="Arial Unicode MS" w:eastAsia="Arial Unicode MS" w:hAnsi="Arial Unicode MS" w:cs="Arial Unicode MS"/>
-          <w:color w:val="333333"/>
-          <w:sz w:val="22"/>
-          <w:szCs w:val="22"/>
-        </w:rPr>
-        <w:t xml:space="preserve"> </w:t>
-      </w:r>
-      <w:r>
-        <w:rPr>
-          <w:rFonts w:ascii="Arial Unicode MS" w:eastAsia="Arial Unicode MS" w:hAnsi="Arial Unicode MS" w:cs="Arial Unicode MS"/>
-          <w:color w:val="333333"/>
-          <w:sz w:val="22"/>
-          <w:szCs w:val="22"/>
-        </w:rPr>
-        <w:t>aplicaciones, se proporcionan las técnicas de medición</w:t>
-      </w:r>
-      <w:r>
-        <w:rPr>
-          <w:rFonts w:ascii="Arial Unicode MS" w:eastAsia="Arial Unicode MS" w:hAnsi="Arial Unicode MS" w:cs="Arial Unicode MS"/>
-          <w:color w:val="333333"/>
-          <w:sz w:val="22"/>
-          <w:szCs w:val="22"/>
-        </w:rPr>
-        <w:t xml:space="preserve"> básicas</w:t>
-      </w:r>
-      <w:r>
-        <w:rPr>
-          <w:rFonts w:ascii="Arial Unicode MS" w:eastAsia="Arial Unicode MS" w:hAnsi="Arial Unicode MS" w:cs="Arial Unicode MS"/>
-          <w:color w:val="333333"/>
-          <w:sz w:val="22"/>
-          <w:szCs w:val="22"/>
-        </w:rPr>
-        <w:t>: el manejo</w:t>
-      </w:r>
-      <w:r>
-        <w:rPr>
-          <w:rFonts w:ascii="Arial Unicode MS" w:eastAsia="Arial Unicode MS" w:hAnsi="Arial Unicode MS" w:cs="Arial Unicode MS"/>
-          <w:color w:val="333333"/>
-          <w:sz w:val="22"/>
-          <w:szCs w:val="22"/>
-        </w:rPr>
-        <w:t xml:space="preserve"> de </w:t>
-      </w:r>
-      <w:r>
-        <w:rPr>
-          <w:rFonts w:ascii="Arial Unicode MS" w:eastAsia="Arial Unicode MS" w:hAnsi="Arial Unicode MS" w:cs="Arial Unicode MS"/>
-          <w:b/>
-          <w:color w:val="333333"/>
-          <w:sz w:val="22"/>
-          <w:szCs w:val="22"/>
-        </w:rPr>
-        <w:t>escalas</w:t>
-      </w:r>
-      <w:r>
-        <w:rPr>
-          <w:rFonts w:ascii="Arial Unicode MS" w:eastAsia="Arial Unicode MS" w:hAnsi="Arial Unicode MS" w:cs="Arial Unicode MS"/>
-          <w:color w:val="333333"/>
-          <w:sz w:val="22"/>
-          <w:szCs w:val="22"/>
-        </w:rPr>
-        <w:t xml:space="preserve">, </w:t>
-      </w:r>
-      <w:r>
-        <w:rPr>
-          <w:rFonts w:ascii="Arial Unicode MS" w:eastAsia="Arial Unicode MS" w:hAnsi="Arial Unicode MS" w:cs="Arial Unicode MS"/>
-          <w:b/>
-          <w:color w:val="333333"/>
-          <w:sz w:val="22"/>
-          <w:szCs w:val="22"/>
-        </w:rPr>
-        <w:t>órdenes de magnitud</w:t>
-      </w:r>
-      <w:r>
-        <w:rPr>
-          <w:rFonts w:ascii="Arial Unicode MS" w:eastAsia="Arial Unicode MS" w:hAnsi="Arial Unicode MS" w:cs="Arial Unicode MS"/>
-          <w:color w:val="333333"/>
-          <w:sz w:val="22"/>
-          <w:szCs w:val="22"/>
-        </w:rPr>
-        <w:t>,</w:t>
-      </w:r>
-      <w:r>
-        <w:rPr>
-          <w:rFonts w:ascii="Arial Unicode MS" w:eastAsia="Arial Unicode MS" w:hAnsi="Arial Unicode MS" w:cs="Arial Unicode MS"/>
-          <w:color w:val="333333"/>
-          <w:sz w:val="22"/>
-          <w:szCs w:val="22"/>
-        </w:rPr>
-        <w:t xml:space="preserve"> </w:t>
-      </w:r>
-      <w:r>
-        <w:rPr>
-          <w:rFonts w:ascii="Arial Unicode MS" w:eastAsia="Arial Unicode MS" w:hAnsi="Arial Unicode MS" w:cs="Arial Unicode MS"/>
-          <w:b/>
-          <w:color w:val="333333"/>
-          <w:sz w:val="22"/>
-          <w:szCs w:val="22"/>
-        </w:rPr>
-        <w:t>conversión de unidades</w:t>
-      </w:r>
-      <w:r>
-        <w:rPr>
-          <w:rFonts w:ascii="Arial Unicode MS" w:eastAsia="Arial Unicode MS" w:hAnsi="Arial Unicode MS" w:cs="Arial Unicode MS"/>
-          <w:color w:val="333333"/>
-          <w:sz w:val="22"/>
-          <w:szCs w:val="22"/>
-        </w:rPr>
-        <w:t xml:space="preserve">, una </w:t>
-      </w:r>
-      <w:r>
-        <w:rPr>
-          <w:rFonts w:ascii="Arial Unicode MS" w:eastAsia="Arial Unicode MS" w:hAnsi="Arial Unicode MS" w:cs="Arial Unicode MS"/>
-          <w:b/>
-          <w:color w:val="333333"/>
-          <w:sz w:val="22"/>
-          <w:szCs w:val="22"/>
-        </w:rPr>
-        <w:t>teoría del error</w:t>
-      </w:r>
-      <w:r>
-        <w:rPr>
-          <w:rFonts w:ascii="Arial Unicode MS" w:eastAsia="Arial Unicode MS" w:hAnsi="Arial Unicode MS" w:cs="Arial Unicode MS"/>
-          <w:color w:val="333333"/>
-          <w:sz w:val="22"/>
-          <w:szCs w:val="22"/>
-        </w:rPr>
-        <w:t xml:space="preserve"> </w:t>
-      </w:r>
-      <w:r>
-        <w:rPr>
-          <w:rFonts w:ascii="Arial Unicode MS" w:eastAsia="Arial Unicode MS" w:hAnsi="Arial Unicode MS" w:cs="Arial Unicode MS"/>
-          <w:color w:val="333333"/>
-          <w:sz w:val="22"/>
-          <w:szCs w:val="22"/>
-        </w:rPr>
-        <w:t xml:space="preserve">fundamental, siempre acompañadas de la instrumentación en el laboratorio tanto de física </w:t>
-      </w:r>
-      <w:r>
-        <w:rPr>
-          <w:rFonts w:ascii="Arial Unicode MS" w:eastAsia="Arial Unicode MS" w:hAnsi="Arial Unicode MS" w:cs="Arial Unicode MS"/>
-          <w:color w:val="333333"/>
-          <w:sz w:val="22"/>
-          <w:szCs w:val="22"/>
-        </w:rPr>
-        <w:lastRenderedPageBreak/>
-        <w:t xml:space="preserve">como de química y las </w:t>
-      </w:r>
-      <w:r>
-        <w:rPr>
-          <w:rFonts w:ascii="Arial Unicode MS" w:eastAsia="Arial Unicode MS" w:hAnsi="Arial Unicode MS" w:cs="Arial Unicode MS"/>
-          <w:b/>
-          <w:color w:val="333333"/>
-          <w:sz w:val="22"/>
-          <w:szCs w:val="22"/>
-        </w:rPr>
-        <w:t>normas de seguridad</w:t>
-      </w:r>
-      <w:r>
-        <w:rPr>
-          <w:rFonts w:ascii="Arial Unicode MS" w:eastAsia="Arial Unicode MS" w:hAnsi="Arial Unicode MS" w:cs="Arial Unicode MS"/>
-          <w:color w:val="333333"/>
-          <w:sz w:val="22"/>
-          <w:szCs w:val="22"/>
-        </w:rPr>
-        <w:t xml:space="preserve"> indispensables en la experimentación científica. </w:t>
-      </w:r>
-    </w:p>
-    <w:p>
-      <w:pPr>
-        <w:pStyle w:val="normal0"/>
-        <w:shd w:val="clear" w:color="auto" w:fill="FFFFFF"/>
-        <w:spacing w:before="0" w:beforeAutospacing="0" w:after="0" w:afterAutospacing="0" w:line="270" w:lineRule="atLeast"/>
-        <w:rPr>
-          <w:rFonts w:ascii="Arial Unicode MS" w:eastAsia="Arial Unicode MS" w:hAnsi="Arial Unicode MS" w:cs="Arial Unicode MS"/>
-          <w:color w:val="333333"/>
-          <w:sz w:val="22"/>
-          <w:szCs w:val="22"/>
-        </w:rPr>
-      </w:pPr>
-    </w:p>
-    <w:p>
-      <w:pPr>
-        <w:pStyle w:val="normal0"/>
+        <w:t>El</w:t>
+      </w:r>
+      <w:r>
+        <w:rPr>
+          <w:rFonts w:ascii="Arial Unicode MS" w:eastAsia="Arial Unicode MS" w:hAnsi="Arial Unicode MS" w:cs="Arial Unicode MS"/>
+          <w:color w:val="333333"/>
+          <w:sz w:val="22"/>
+          <w:szCs w:val="22"/>
+        </w:rPr>
+        <w:t xml:space="preserve"> tema se ha desarrollado </w:t>
+      </w:r>
+      <w:r>
+        <w:rPr>
+          <w:rFonts w:ascii="Arial Unicode MS" w:eastAsia="Arial Unicode MS" w:hAnsi="Arial Unicode MS" w:cs="Arial Unicode MS"/>
+          <w:color w:val="333333"/>
+          <w:sz w:val="22"/>
+          <w:szCs w:val="22"/>
+        </w:rPr>
+        <w:t xml:space="preserve">enfocando </w:t>
+      </w:r>
+      <w:r>
+        <w:rPr>
+          <w:rFonts w:ascii="Arial Unicode MS" w:eastAsia="Arial Unicode MS" w:hAnsi="Arial Unicode MS" w:cs="Arial Unicode MS"/>
+          <w:color w:val="333333"/>
+          <w:sz w:val="22"/>
+          <w:szCs w:val="22"/>
+        </w:rPr>
+        <w:t xml:space="preserve">el interés desde el </w:t>
+      </w:r>
+      <w:r>
+        <w:rPr>
+          <w:rFonts w:ascii="Arial Unicode MS" w:eastAsia="Arial Unicode MS" w:hAnsi="Arial Unicode MS" w:cs="Arial Unicode MS"/>
+          <w:color w:val="333333"/>
+          <w:sz w:val="22"/>
+          <w:szCs w:val="22"/>
+        </w:rPr>
+        <w:t>punto de vista de la f</w:t>
+      </w:r>
+      <w:r>
+        <w:rPr>
+          <w:rFonts w:ascii="Arial Unicode MS" w:eastAsia="Arial Unicode MS" w:hAnsi="Arial Unicode MS" w:cs="Arial Unicode MS"/>
+          <w:color w:val="333333"/>
+          <w:sz w:val="22"/>
+          <w:szCs w:val="22"/>
+        </w:rPr>
+        <w:t>ísica y quími</w:t>
+      </w:r>
+      <w:r>
+        <w:rPr>
+          <w:rFonts w:ascii="Arial Unicode MS" w:eastAsia="Arial Unicode MS" w:hAnsi="Arial Unicode MS" w:cs="Arial Unicode MS"/>
+          <w:color w:val="333333"/>
+          <w:sz w:val="22"/>
+          <w:szCs w:val="22"/>
+        </w:rPr>
+        <w:t>ca, con números recursos d</w:t>
+      </w:r>
+      <w:r>
+        <w:rPr>
+          <w:rFonts w:ascii="Arial Unicode MS" w:eastAsia="Arial Unicode MS" w:hAnsi="Arial Unicode MS" w:cs="Arial Unicode MS"/>
+          <w:color w:val="333333"/>
+          <w:sz w:val="22"/>
+          <w:szCs w:val="22"/>
+        </w:rPr>
+        <w:t>e exposición siempre enfocados en</w:t>
+      </w:r>
+      <w:r>
+        <w:rPr>
+          <w:rFonts w:ascii="Arial Unicode MS" w:eastAsia="Arial Unicode MS" w:hAnsi="Arial Unicode MS" w:cs="Arial Unicode MS"/>
+          <w:color w:val="333333"/>
+          <w:sz w:val="22"/>
+          <w:szCs w:val="22"/>
+        </w:rPr>
+        <w:t xml:space="preserve"> que el estudian</w:t>
+      </w:r>
+      <w:r>
+        <w:rPr>
+          <w:rFonts w:ascii="Arial Unicode MS" w:eastAsia="Arial Unicode MS" w:hAnsi="Arial Unicode MS" w:cs="Arial Unicode MS"/>
+          <w:color w:val="333333"/>
+          <w:sz w:val="22"/>
+          <w:szCs w:val="22"/>
+        </w:rPr>
+        <w:t>te, además de estudiar los conceptos</w:t>
+      </w:r>
+      <w:r>
+        <w:rPr>
+          <w:rFonts w:ascii="Arial Unicode MS" w:eastAsia="Arial Unicode MS" w:hAnsi="Arial Unicode MS" w:cs="Arial Unicode MS"/>
+          <w:color w:val="333333"/>
+          <w:sz w:val="22"/>
+          <w:szCs w:val="22"/>
+        </w:rPr>
+        <w:t xml:space="preserve"> pueda ejercitarse con materiales </w:t>
+      </w:r>
+      <w:r>
+        <w:rPr>
+          <w:rFonts w:ascii="Arial Unicode MS" w:eastAsia="Arial Unicode MS" w:hAnsi="Arial Unicode MS" w:cs="Arial Unicode MS"/>
+          <w:color w:val="333333"/>
+          <w:sz w:val="22"/>
+          <w:szCs w:val="22"/>
+        </w:rPr>
+        <w:t>sencillos,</w:t>
+      </w:r>
+      <w:bookmarkStart w:id="0" w:name="_GoBack"/>
+      <w:bookmarkEnd w:id="0"/>
+      <w:r>
+        <w:rPr>
+          <w:rFonts w:ascii="Arial Unicode MS" w:eastAsia="Arial Unicode MS" w:hAnsi="Arial Unicode MS" w:cs="Arial Unicode MS"/>
+          <w:color w:val="333333"/>
+          <w:sz w:val="22"/>
+          <w:szCs w:val="22"/>
+        </w:rPr>
+        <w:t xml:space="preserve"> en casa y en el laboratorio. </w:t>
+      </w:r>
+    </w:p>
+    <w:p>
+      <w:pPr>
+        <w:pStyle w:val="Normal1"/>
         <w:shd w:val="clear" w:color="auto" w:fill="FFFFFF"/>
         <w:spacing w:before="0" w:beforeAutospacing="0" w:after="0" w:afterAutospacing="0" w:line="270" w:lineRule="atLeast"/>
         <w:jc w:val="both"/>
@@ -1394,55 +1455,10 @@
           <w:szCs w:val="22"/>
         </w:rPr>
       </w:pPr>
-      <w:r>
-        <w:rPr>
-          <w:rFonts w:ascii="Arial Unicode MS" w:eastAsia="Arial Unicode MS" w:hAnsi="Arial Unicode MS" w:cs="Arial Unicode MS"/>
-          <w:color w:val="333333"/>
-          <w:sz w:val="22"/>
-          <w:szCs w:val="22"/>
-        </w:rPr>
-        <w:t>El</w:t>
-      </w:r>
-      <w:r>
-        <w:rPr>
-          <w:rFonts w:ascii="Arial Unicode MS" w:eastAsia="Arial Unicode MS" w:hAnsi="Arial Unicode MS" w:cs="Arial Unicode MS"/>
-          <w:color w:val="333333"/>
-          <w:sz w:val="22"/>
-          <w:szCs w:val="22"/>
-        </w:rPr>
-        <w:t xml:space="preserve"> tema se ha desarrollado </w:t>
-      </w:r>
-      <w:r>
-        <w:rPr>
-          <w:rFonts w:ascii="Arial Unicode MS" w:eastAsia="Arial Unicode MS" w:hAnsi="Arial Unicode MS" w:cs="Arial Unicode MS"/>
-          <w:color w:val="333333"/>
-          <w:sz w:val="22"/>
-          <w:szCs w:val="22"/>
-        </w:rPr>
-        <w:t xml:space="preserve">enfocando </w:t>
-      </w:r>
-      <w:r>
-        <w:rPr>
-          <w:rFonts w:ascii="Arial Unicode MS" w:eastAsia="Arial Unicode MS" w:hAnsi="Arial Unicode MS" w:cs="Arial Unicode MS"/>
-          <w:color w:val="333333"/>
-          <w:sz w:val="22"/>
-          <w:szCs w:val="22"/>
-        </w:rPr>
-        <w:t>el interés desde el punto de vista de Física y quími</w:t>
-      </w:r>
-      <w:r>
-        <w:rPr>
-          <w:rFonts w:ascii="Arial Unicode MS" w:eastAsia="Arial Unicode MS" w:hAnsi="Arial Unicode MS" w:cs="Arial Unicode MS"/>
-          <w:color w:val="333333"/>
-          <w:sz w:val="22"/>
-          <w:szCs w:val="22"/>
-        </w:rPr>
-        <w:t xml:space="preserve">ca, con números recursos de exposición siempre enfocados a que el estudiante, además de estudiar contenido, pueda ejercitarse con materiales con los que puede contar en casa y en el laboratorio. </w:t>
-      </w:r>
-    </w:p>
-    <w:p>
-      <w:pPr>
-        <w:pStyle w:val="normal0"/>
+    </w:p>
+    <w:p>
+      <w:pPr>
+        <w:pStyle w:val="Normal1"/>
         <w:shd w:val="clear" w:color="auto" w:fill="FFFFFF"/>
         <w:spacing w:before="0" w:beforeAutospacing="0" w:after="0" w:afterAutospacing="0" w:line="270" w:lineRule="atLeast"/>
         <w:jc w:val="both"/>
@@ -1453,20 +1469,6 @@
           <w:szCs w:val="22"/>
         </w:rPr>
       </w:pPr>
-    </w:p>
-    <w:p>
-      <w:pPr>
-        <w:pStyle w:val="normal0"/>
-        <w:shd w:val="clear" w:color="auto" w:fill="FFFFFF"/>
-        <w:spacing w:before="0" w:beforeAutospacing="0" w:after="0" w:afterAutospacing="0" w:line="270" w:lineRule="atLeast"/>
-        <w:jc w:val="both"/>
-        <w:rPr>
-          <w:rFonts w:ascii="Arial Unicode MS" w:eastAsia="Arial Unicode MS" w:hAnsi="Arial Unicode MS" w:cs="Arial Unicode MS"/>
-          <w:color w:val="333333"/>
-          <w:sz w:val="22"/>
-          <w:szCs w:val="22"/>
-        </w:rPr>
-      </w:pPr>
       <w:r>
         <w:rPr>
           <w:rFonts w:ascii="Arial Unicode MS" w:eastAsia="Arial Unicode MS" w:hAnsi="Arial Unicode MS" w:cs="Arial Unicode MS"/>
@@ -1529,8 +1531,6 @@
           <w:rFonts w:ascii="Arial Unicode MS" w:eastAsia="Arial Unicode MS" w:hAnsi="Arial Unicode MS" w:cs="Arial Unicode MS"/>
         </w:rPr>
       </w:pPr>
-      <w:bookmarkStart w:id="0" w:name="_GoBack"/>
-      <w:bookmarkEnd w:id="0"/>
     </w:p>
     <w:sectPr>
       <w:pgSz w:w="12240" w:h="15840"/>
@@ -1544,7 +1544,7 @@
 
 <file path=word/numbering.xml><?xml version="1.0" encoding="utf-8"?>
 <w:numbering xmlns:wpc="http://schemas.microsoft.com/office/word/2010/wordprocessingCanvas" xmlns:mc="http://schemas.openxmlformats.org/markup-compatibility/2006" xmlns:o="urn:schemas-microsoft-com:office:office" xmlns:r="http://schemas.openxmlformats.org/officeDocument/2006/relationships" xmlns:m="http://schemas.openxmlformats.org/officeDocument/2006/math" xmlns:v="urn:schemas-microsoft-com:vml" xmlns:wp14="http://schemas.microsoft.com/office/word/2010/wordprocessingDrawing" xmlns:wp="http://schemas.openxmlformats.org/drawingml/2006/wordprocessingDrawing" xmlns:w10="urn:schemas-microsoft-com:office:word" xmlns:w="http://schemas.openxmlformats.org/wordprocessingml/2006/main" xmlns:w14="http://schemas.microsoft.com/office/word/2010/wordml" xmlns:w15="http://schemas.microsoft.com/office/word/2012/wordml" xmlns:wpg="http://schemas.microsoft.com/office/word/2010/wordprocessingGroup" xmlns:wpi="http://schemas.microsoft.com/office/word/2010/wordprocessingInk" xmlns:wne="http://schemas.microsoft.com/office/word/2006/wordml" xmlns:wps="http://schemas.microsoft.com/office/word/2010/wordprocessingShape" mc:Ignorable="w14 w15 wp14">
-  <w:abstractNum w:abstractNumId="0">
+  <w:abstractNum w:abstractNumId="0" w15:restartNumberingAfterBreak="0">
     <w:nsid w:val="150B7D01"/>
     <w:multiLevelType w:val="hybridMultilevel"/>
     <w:tmpl w:val="ABE63130"/>
@@ -1657,7 +1657,7 @@
       </w:rPr>
     </w:lvl>
   </w:abstractNum>
-  <w:abstractNum w:abstractNumId="1">
+  <w:abstractNum w:abstractNumId="1" w15:restartNumberingAfterBreak="0">
     <w:nsid w:val="153430E2"/>
     <w:multiLevelType w:val="hybridMultilevel"/>
     <w:tmpl w:val="31222C2C"/>
@@ -2246,8 +2246,8 @@
       <w:lang w:eastAsia="es-CO"/>
     </w:rPr>
   </w:style>
-  <w:style w:type="paragraph" w:customStyle="1" w:styleId="normal0">
-    <w:name w:val="normal"/>
+  <w:style w:type="paragraph" w:customStyle="1" w:styleId="Normal1">
+    <w:name w:val="Normal1"/>
     <w:basedOn w:val="Normal"/>
     <w:rsid w:val="00526CFE"/>
     <w:pPr>

</xml_diff>